<commit_message>
Aggiunte slide in pptx e pdf
</commit_message>
<xml_diff>
--- a/report/report.docx
+++ b/report/report.docx
@@ -342,9 +342,9 @@
         <w:outlineLvl w:val="0"/>
         <w:rPr>
           <w:rFonts w:eastAsia="Adobe Fan Heiti Std B" w:cs="Tahoma"/>
-          <w:sz w:val="28"/>
-          <w:szCs w:val="28"/>
-          <w:u w:color="000000"/>
+          <w:color w:val="000000" w:themeColor="text1"/>
+          <w:sz w:val="20"/>
+          <w:szCs w:val="20"/>
         </w:rPr>
       </w:pPr>
       <w:r>
@@ -378,6 +378,41 @@
           <w:t>alessandro.pasqualini.1105@gmail.com</w:t>
         </w:r>
       </w:hyperlink>
+      <w:r>
+        <w:rPr>
+          <w:rStyle w:val="Collegamentoipertestuale"/>
+          <w:rFonts w:eastAsia="Adobe Fan Heiti Std B" w:cs="Tahoma"/>
+          <w:color w:val="000000" w:themeColor="text1"/>
+          <w:sz w:val="20"/>
+          <w:szCs w:val="20"/>
+          <w:u w:val="none"/>
+        </w:rPr>
+        <w:br/>
+      </w:r>
+      <w:proofErr w:type="spellStart"/>
+      <w:r>
+        <w:rPr>
+          <w:rStyle w:val="Collegamentoipertestuale"/>
+          <w:rFonts w:eastAsia="Adobe Fan Heiti Std B" w:cs="Tahoma"/>
+          <w:color w:val="000000" w:themeColor="text1"/>
+          <w:sz w:val="20"/>
+          <w:szCs w:val="20"/>
+          <w:u w:val="none"/>
+        </w:rPr>
+        <w:t>Matr</w:t>
+      </w:r>
+      <w:proofErr w:type="spellEnd"/>
+      <w:r>
+        <w:rPr>
+          <w:rStyle w:val="Collegamentoipertestuale"/>
+          <w:rFonts w:eastAsia="Adobe Fan Heiti Std B" w:cs="Tahoma"/>
+          <w:color w:val="000000" w:themeColor="text1"/>
+          <w:sz w:val="20"/>
+          <w:szCs w:val="20"/>
+          <w:u w:val="none"/>
+        </w:rPr>
+        <w:t>. 1075691</w:t>
+      </w:r>
     </w:p>
     <w:p/>
     <w:p>
@@ -401,8 +436,10 @@
           <w:lang w:eastAsia="it-IT"/>
         </w:rPr>
         <w:lastRenderedPageBreak/>
-        <w:t>Introduzione con o</w:t>
-      </w:r>
+        <w:t>Introduzione co</w:t>
+      </w:r>
+      <w:bookmarkStart w:id="0" w:name="_GoBack"/>
+      <w:bookmarkEnd w:id="0"/>
       <w:r>
         <w:rPr>
           <w:rFonts w:eastAsia="Times New Roman"/>
@@ -410,6 +447,15 @@
           <w:szCs w:val="28"/>
           <w:lang w:eastAsia="it-IT"/>
         </w:rPr>
+        <w:t>n o</w:t>
+      </w:r>
+      <w:r>
+        <w:rPr>
+          <w:rFonts w:eastAsia="Times New Roman"/>
+          <w:sz w:val="28"/>
+          <w:szCs w:val="28"/>
+          <w:lang w:eastAsia="it-IT"/>
+        </w:rPr>
         <w:t>biettivi e motivazioni del progetto</w:t>
       </w:r>
     </w:p>
@@ -435,7 +481,23 @@
           <w:rFonts w:eastAsia="Times New Roman" w:cs="Times New Roman"/>
           <w:lang w:eastAsia="it-IT"/>
         </w:rPr>
-        <w:t>Lewe2.0 nasce dalle ceneri di un precedente progetto denominato Lewe (</w:t>
+        <w:t xml:space="preserve">Lewe2.0 nasce dalle ceneri di un precedente progetto denominato </w:t>
+      </w:r>
+      <w:proofErr w:type="spellStart"/>
+      <w:r>
+        <w:rPr>
+          <w:rFonts w:eastAsia="Times New Roman" w:cs="Times New Roman"/>
+          <w:lang w:eastAsia="it-IT"/>
+        </w:rPr>
+        <w:t>Lewe</w:t>
+      </w:r>
+      <w:proofErr w:type="spellEnd"/>
+      <w:r>
+        <w:rPr>
+          <w:rFonts w:eastAsia="Times New Roman" w:cs="Times New Roman"/>
+          <w:lang w:eastAsia="it-IT"/>
+        </w:rPr>
+        <w:t xml:space="preserve"> (</w:t>
       </w:r>
       <w:hyperlink r:id="rId12" w:history="1">
         <w:r>
@@ -504,12 +566,21 @@
           <w:lang w:eastAsia="it-IT"/>
         </w:rPr>
       </w:pPr>
-      <w:r>
-        <w:rPr>
-          <w:rFonts w:eastAsia="Times New Roman" w:cs="Times New Roman"/>
-          <w:lang w:eastAsia="it-IT"/>
-        </w:rPr>
-        <w:t xml:space="preserve">Lewe è stato concepito per raccogliere e rielaborare varie tecnologie di telecomunicazione </w:t>
+      <w:proofErr w:type="spellStart"/>
+      <w:r>
+        <w:rPr>
+          <w:rFonts w:eastAsia="Times New Roman" w:cs="Times New Roman"/>
+          <w:lang w:eastAsia="it-IT"/>
+        </w:rPr>
+        <w:t>Lewe</w:t>
+      </w:r>
+      <w:proofErr w:type="spellEnd"/>
+      <w:r>
+        <w:rPr>
+          <w:rFonts w:eastAsia="Times New Roman" w:cs="Times New Roman"/>
+          <w:lang w:eastAsia="it-IT"/>
+        </w:rPr>
+        <w:t xml:space="preserve"> è stato concepito per raccogliere e rielaborare varie tecnologie di telecomunicazione </w:t>
       </w:r>
       <w:r>
         <w:rPr>
@@ -523,7 +594,23 @@
           <w:rFonts w:eastAsia="Times New Roman" w:cs="Times New Roman"/>
           <w:lang w:eastAsia="it-IT"/>
         </w:rPr>
-        <w:t xml:space="preserve"> dell’IOT (Internet Of Things) dove vari dispositivi devono comunicare in tempo reale per la realizzazione di un obiettivo comune, che </w:t>
+        <w:t xml:space="preserve"> dell’IOT (Internet Of </w:t>
+      </w:r>
+      <w:proofErr w:type="spellStart"/>
+      <w:r>
+        <w:rPr>
+          <w:rFonts w:eastAsia="Times New Roman" w:cs="Times New Roman"/>
+          <w:lang w:eastAsia="it-IT"/>
+        </w:rPr>
+        <w:t>Things</w:t>
+      </w:r>
+      <w:proofErr w:type="spellEnd"/>
+      <w:r>
+        <w:rPr>
+          <w:rFonts w:eastAsia="Times New Roman" w:cs="Times New Roman"/>
+          <w:lang w:eastAsia="it-IT"/>
+        </w:rPr>
+        <w:t xml:space="preserve">) dove vari dispositivi devono comunicare in tempo reale per la realizzazione di un obiettivo comune, che </w:t>
       </w:r>
       <w:r>
         <w:rPr>
@@ -645,12 +732,53 @@
           <w:lang w:eastAsia="it-IT"/>
         </w:rPr>
       </w:pPr>
-      <w:r>
-        <w:rPr>
-          <w:rFonts w:eastAsia="Times New Roman" w:cs="Times New Roman"/>
-          <w:lang w:eastAsia="it-IT"/>
-        </w:rPr>
-        <w:t>Lewe (e Lewe2.0) nasce dunque con l’idea di realizzare un protocollo di comunicazione che rispecchi quanto più possibile le caratteristiche sopra citate partendo da un contesto applicativo semplificato, ma non banale, come quello della rilevazione di alcuni dati biometrici attraverso un bracciale dotato di sensori e l’invio degli stessi ad una applicazione per smartphone Android.</w:t>
+      <w:proofErr w:type="spellStart"/>
+      <w:r>
+        <w:rPr>
+          <w:rFonts w:eastAsia="Times New Roman" w:cs="Times New Roman"/>
+          <w:lang w:eastAsia="it-IT"/>
+        </w:rPr>
+        <w:t>Lewe</w:t>
+      </w:r>
+      <w:proofErr w:type="spellEnd"/>
+      <w:r>
+        <w:rPr>
+          <w:rFonts w:eastAsia="Times New Roman" w:cs="Times New Roman"/>
+          <w:lang w:eastAsia="it-IT"/>
+        </w:rPr>
+        <w:t xml:space="preserve"> (e Lewe2.0) nasce dunque con l’idea di realizzare un protocollo di comunicazione che rispecchi quanto più possibile le caratteristiche sopra citate partendo da un contesto applicativo semplificato, ma non banale, come quello della rilevazione di alcuni dati biometrici attraverso un bracciale dotato di sensori e l’invio degli stessi ad una applicazione per </w:t>
+      </w:r>
+      <w:proofErr w:type="spellStart"/>
+      <w:r>
+        <w:rPr>
+          <w:rFonts w:eastAsia="Times New Roman" w:cs="Times New Roman"/>
+          <w:lang w:eastAsia="it-IT"/>
+        </w:rPr>
+        <w:t>smartphone</w:t>
+      </w:r>
+      <w:proofErr w:type="spellEnd"/>
+      <w:r>
+        <w:rPr>
+          <w:rFonts w:eastAsia="Times New Roman" w:cs="Times New Roman"/>
+          <w:lang w:eastAsia="it-IT"/>
+        </w:rPr>
+        <w:t xml:space="preserve"> </w:t>
+      </w:r>
+      <w:proofErr w:type="spellStart"/>
+      <w:r>
+        <w:rPr>
+          <w:rFonts w:eastAsia="Times New Roman" w:cs="Times New Roman"/>
+          <w:lang w:eastAsia="it-IT"/>
+        </w:rPr>
+        <w:t>Android</w:t>
+      </w:r>
+      <w:proofErr w:type="spellEnd"/>
+      <w:r>
+        <w:rPr>
+          <w:rFonts w:eastAsia="Times New Roman" w:cs="Times New Roman"/>
+          <w:lang w:eastAsia="it-IT"/>
+        </w:rPr>
+        <w:t>.</w:t>
       </w:r>
     </w:p>
     <w:p>
@@ -707,7 +835,39 @@
           <w:rFonts w:eastAsia="Times New Roman" w:cs="Times New Roman"/>
           <w:lang w:eastAsia="it-IT"/>
         </w:rPr>
-        <w:t>Ricapitolando, il progetto Lewe2.0 prevede la realizzazione di un bracciale (prototipo di fitness tracker) dotato di alcuni sensori le cui letture devono essere inviate, attraverso il protocollo di comunicazione denominato Jack, ad una applicazione Android.</w:t>
+        <w:t xml:space="preserve">Ricapitolando, il progetto Lewe2.0 prevede la realizzazione di un bracciale (prototipo di fitness </w:t>
+      </w:r>
+      <w:proofErr w:type="spellStart"/>
+      <w:r>
+        <w:rPr>
+          <w:rFonts w:eastAsia="Times New Roman" w:cs="Times New Roman"/>
+          <w:lang w:eastAsia="it-IT"/>
+        </w:rPr>
+        <w:t>tracker</w:t>
+      </w:r>
+      <w:proofErr w:type="spellEnd"/>
+      <w:r>
+        <w:rPr>
+          <w:rFonts w:eastAsia="Times New Roman" w:cs="Times New Roman"/>
+          <w:lang w:eastAsia="it-IT"/>
+        </w:rPr>
+        <w:t xml:space="preserve">) dotato di alcuni sensori le cui letture devono essere inviate, attraverso il protocollo di comunicazione denominato Jack, ad una applicazione </w:t>
+      </w:r>
+      <w:proofErr w:type="spellStart"/>
+      <w:r>
+        <w:rPr>
+          <w:rFonts w:eastAsia="Times New Roman" w:cs="Times New Roman"/>
+          <w:lang w:eastAsia="it-IT"/>
+        </w:rPr>
+        <w:t>Android</w:t>
+      </w:r>
+      <w:proofErr w:type="spellEnd"/>
+      <w:r>
+        <w:rPr>
+          <w:rFonts w:eastAsia="Times New Roman" w:cs="Times New Roman"/>
+          <w:lang w:eastAsia="it-IT"/>
+        </w:rPr>
+        <w:t>.</w:t>
       </w:r>
     </w:p>
     <w:p>
@@ -739,7 +899,23 @@
           <w:rFonts w:eastAsia="Times New Roman" w:cs="Times New Roman"/>
           <w:lang w:eastAsia="it-IT"/>
         </w:rPr>
-        <w:t xml:space="preserve"> dovrà avere, partendo da una struttura simile al JSON (JavaScript Object Notation) che risulta molto </w:t>
+        <w:t xml:space="preserve"> dovrà avere, partendo da una struttura simile al JSON (JavaScript Object </w:t>
+      </w:r>
+      <w:proofErr w:type="spellStart"/>
+      <w:r>
+        <w:rPr>
+          <w:rFonts w:eastAsia="Times New Roman" w:cs="Times New Roman"/>
+          <w:lang w:eastAsia="it-IT"/>
+        </w:rPr>
+        <w:t>Notation</w:t>
+      </w:r>
+      <w:proofErr w:type="spellEnd"/>
+      <w:r>
+        <w:rPr>
+          <w:rFonts w:eastAsia="Times New Roman" w:cs="Times New Roman"/>
+          <w:lang w:eastAsia="it-IT"/>
+        </w:rPr>
+        <w:t xml:space="preserve">) che risulta molto </w:t>
       </w:r>
       <w:r>
         <w:rPr>
@@ -774,7 +950,55 @@
           <w:rFonts w:eastAsia="Times New Roman" w:cs="Times New Roman"/>
           <w:lang w:eastAsia="it-IT"/>
         </w:rPr>
-        <w:t>ocollo basato su codice binario tipo CoAP (Constrained Application Protocol).</w:t>
+        <w:t xml:space="preserve">ocollo basato su codice binario tipo </w:t>
+      </w:r>
+      <w:proofErr w:type="spellStart"/>
+      <w:r>
+        <w:rPr>
+          <w:rFonts w:eastAsia="Times New Roman" w:cs="Times New Roman"/>
+          <w:lang w:eastAsia="it-IT"/>
+        </w:rPr>
+        <w:t>CoAP</w:t>
+      </w:r>
+      <w:proofErr w:type="spellEnd"/>
+      <w:r>
+        <w:rPr>
+          <w:rFonts w:eastAsia="Times New Roman" w:cs="Times New Roman"/>
+          <w:lang w:eastAsia="it-IT"/>
+        </w:rPr>
+        <w:t xml:space="preserve"> (</w:t>
+      </w:r>
+      <w:proofErr w:type="spellStart"/>
+      <w:r>
+        <w:rPr>
+          <w:rFonts w:eastAsia="Times New Roman" w:cs="Times New Roman"/>
+          <w:lang w:eastAsia="it-IT"/>
+        </w:rPr>
+        <w:t>Constrained</w:t>
+      </w:r>
+      <w:proofErr w:type="spellEnd"/>
+      <w:r>
+        <w:rPr>
+          <w:rFonts w:eastAsia="Times New Roman" w:cs="Times New Roman"/>
+          <w:lang w:eastAsia="it-IT"/>
+        </w:rPr>
+        <w:t xml:space="preserve"> Application </w:t>
+      </w:r>
+      <w:proofErr w:type="spellStart"/>
+      <w:r>
+        <w:rPr>
+          <w:rFonts w:eastAsia="Times New Roman" w:cs="Times New Roman"/>
+          <w:lang w:eastAsia="it-IT"/>
+        </w:rPr>
+        <w:t>Protocol</w:t>
+      </w:r>
+      <w:proofErr w:type="spellEnd"/>
+      <w:r>
+        <w:rPr>
+          <w:rFonts w:eastAsia="Times New Roman" w:cs="Times New Roman"/>
+          <w:lang w:eastAsia="it-IT"/>
+        </w:rPr>
+        <w:t>).</w:t>
       </w:r>
     </w:p>
     <w:p/>
@@ -851,12 +1075,37 @@
         </w:rPr>
         <w:t xml:space="preserve"> l’applicazione per </w:t>
       </w:r>
-      <w:r>
-        <w:rPr>
-          <w:rFonts w:eastAsia="Times New Roman" w:cs="Times New Roman"/>
-          <w:lang w:eastAsia="it-IT"/>
-        </w:rPr>
-        <w:t>smartphone Android e il protocollo di comunicazione Jack.</w:t>
+      <w:proofErr w:type="spellStart"/>
+      <w:r>
+        <w:rPr>
+          <w:rFonts w:eastAsia="Times New Roman" w:cs="Times New Roman"/>
+          <w:lang w:eastAsia="it-IT"/>
+        </w:rPr>
+        <w:t>smartphone</w:t>
+      </w:r>
+      <w:proofErr w:type="spellEnd"/>
+      <w:r>
+        <w:rPr>
+          <w:rFonts w:eastAsia="Times New Roman" w:cs="Times New Roman"/>
+          <w:lang w:eastAsia="it-IT"/>
+        </w:rPr>
+        <w:t xml:space="preserve"> </w:t>
+      </w:r>
+      <w:proofErr w:type="spellStart"/>
+      <w:r>
+        <w:rPr>
+          <w:rFonts w:eastAsia="Times New Roman" w:cs="Times New Roman"/>
+          <w:lang w:eastAsia="it-IT"/>
+        </w:rPr>
+        <w:t>Android</w:t>
+      </w:r>
+      <w:proofErr w:type="spellEnd"/>
+      <w:r>
+        <w:rPr>
+          <w:rFonts w:eastAsia="Times New Roman" w:cs="Times New Roman"/>
+          <w:lang w:eastAsia="it-IT"/>
+        </w:rPr>
+        <w:t xml:space="preserve"> e il protocollo di comunicazione Jack.</w:t>
       </w:r>
     </w:p>
     <w:p>
@@ -1186,7 +1435,55 @@
           <w:rFonts w:eastAsia="Times New Roman" w:cs="Times New Roman"/>
           <w:lang w:eastAsia="it-IT"/>
         </w:rPr>
-        <w:t>Il bracciale è composto da Fishino UNO (un clone di Arduino che integra RTC e WiFi) e da una basetta autocostruita con</w:t>
+        <w:t xml:space="preserve">Il bracciale è composto da </w:t>
+      </w:r>
+      <w:proofErr w:type="spellStart"/>
+      <w:r>
+        <w:rPr>
+          <w:rFonts w:eastAsia="Times New Roman" w:cs="Times New Roman"/>
+          <w:lang w:eastAsia="it-IT"/>
+        </w:rPr>
+        <w:t>Fishino</w:t>
+      </w:r>
+      <w:proofErr w:type="spellEnd"/>
+      <w:r>
+        <w:rPr>
+          <w:rFonts w:eastAsia="Times New Roman" w:cs="Times New Roman"/>
+          <w:lang w:eastAsia="it-IT"/>
+        </w:rPr>
+        <w:t xml:space="preserve"> UNO (un clone di Arduino che integra RTC e </w:t>
+      </w:r>
+      <w:proofErr w:type="spellStart"/>
+      <w:r>
+        <w:rPr>
+          <w:rFonts w:eastAsia="Times New Roman" w:cs="Times New Roman"/>
+          <w:lang w:eastAsia="it-IT"/>
+        </w:rPr>
+        <w:t>WiFi</w:t>
+      </w:r>
+      <w:proofErr w:type="spellEnd"/>
+      <w:r>
+        <w:rPr>
+          <w:rFonts w:eastAsia="Times New Roman" w:cs="Times New Roman"/>
+          <w:lang w:eastAsia="it-IT"/>
+        </w:rPr>
+        <w:t xml:space="preserve">) e da una basetta </w:t>
+      </w:r>
+      <w:proofErr w:type="spellStart"/>
+      <w:r>
+        <w:rPr>
+          <w:rFonts w:eastAsia="Times New Roman" w:cs="Times New Roman"/>
+          <w:lang w:eastAsia="it-IT"/>
+        </w:rPr>
+        <w:t>autocostruita</w:t>
+      </w:r>
+      <w:proofErr w:type="spellEnd"/>
+      <w:r>
+        <w:rPr>
+          <w:rFonts w:eastAsia="Times New Roman" w:cs="Times New Roman"/>
+          <w:lang w:eastAsia="it-IT"/>
+        </w:rPr>
+        <w:t xml:space="preserve"> con</w:t>
       </w:r>
       <w:r>
         <w:rPr>
@@ -1200,7 +1497,55 @@
           <w:rFonts w:eastAsia="Times New Roman" w:cs="Times New Roman"/>
           <w:lang w:eastAsia="it-IT"/>
         </w:rPr>
-        <w:t>i sensori di temperatura e GSR (Galvanic Skin Response).</w:t>
+        <w:t>i sensori di temperatura e GSR (</w:t>
+      </w:r>
+      <w:proofErr w:type="spellStart"/>
+      <w:r>
+        <w:rPr>
+          <w:rFonts w:eastAsia="Times New Roman" w:cs="Times New Roman"/>
+          <w:lang w:eastAsia="it-IT"/>
+        </w:rPr>
+        <w:t>Galvanic</w:t>
+      </w:r>
+      <w:proofErr w:type="spellEnd"/>
+      <w:r>
+        <w:rPr>
+          <w:rFonts w:eastAsia="Times New Roman" w:cs="Times New Roman"/>
+          <w:lang w:eastAsia="it-IT"/>
+        </w:rPr>
+        <w:t xml:space="preserve"> </w:t>
+      </w:r>
+      <w:proofErr w:type="spellStart"/>
+      <w:r>
+        <w:rPr>
+          <w:rFonts w:eastAsia="Times New Roman" w:cs="Times New Roman"/>
+          <w:lang w:eastAsia="it-IT"/>
+        </w:rPr>
+        <w:t>Skin</w:t>
+      </w:r>
+      <w:proofErr w:type="spellEnd"/>
+      <w:r>
+        <w:rPr>
+          <w:rFonts w:eastAsia="Times New Roman" w:cs="Times New Roman"/>
+          <w:lang w:eastAsia="it-IT"/>
+        </w:rPr>
+        <w:t xml:space="preserve"> </w:t>
+      </w:r>
+      <w:proofErr w:type="spellStart"/>
+      <w:r>
+        <w:rPr>
+          <w:rFonts w:eastAsia="Times New Roman" w:cs="Times New Roman"/>
+          <w:lang w:eastAsia="it-IT"/>
+        </w:rPr>
+        <w:t>Response</w:t>
+      </w:r>
+      <w:proofErr w:type="spellEnd"/>
+      <w:r>
+        <w:rPr>
+          <w:rFonts w:eastAsia="Times New Roman" w:cs="Times New Roman"/>
+          <w:lang w:eastAsia="it-IT"/>
+        </w:rPr>
+        <w:t>).</w:t>
       </w:r>
     </w:p>
     <w:p>
@@ -1762,7 +2107,39 @@
           <w:rFonts w:eastAsia="Times New Roman" w:cs="Times New Roman"/>
           <w:lang w:eastAsia="it-IT"/>
         </w:rPr>
-        <w:t xml:space="preserve"> di riferimento per l’ADC (Analog/Digital Converter) di Fishino UNO, che per questa applicazione è stato impostato a 1.1V.</w:t>
+        <w:t xml:space="preserve"> di riferimento per l’ADC (</w:t>
+      </w:r>
+      <w:proofErr w:type="spellStart"/>
+      <w:r>
+        <w:rPr>
+          <w:rFonts w:eastAsia="Times New Roman" w:cs="Times New Roman"/>
+          <w:lang w:eastAsia="it-IT"/>
+        </w:rPr>
+        <w:t>Analog</w:t>
+      </w:r>
+      <w:proofErr w:type="spellEnd"/>
+      <w:r>
+        <w:rPr>
+          <w:rFonts w:eastAsia="Times New Roman" w:cs="Times New Roman"/>
+          <w:lang w:eastAsia="it-IT"/>
+        </w:rPr>
+        <w:t xml:space="preserve">/Digital Converter) di </w:t>
+      </w:r>
+      <w:proofErr w:type="spellStart"/>
+      <w:r>
+        <w:rPr>
+          <w:rFonts w:eastAsia="Times New Roman" w:cs="Times New Roman"/>
+          <w:lang w:eastAsia="it-IT"/>
+        </w:rPr>
+        <w:t>Fishino</w:t>
+      </w:r>
+      <w:proofErr w:type="spellEnd"/>
+      <w:r>
+        <w:rPr>
+          <w:rFonts w:eastAsia="Times New Roman" w:cs="Times New Roman"/>
+          <w:lang w:eastAsia="it-IT"/>
+        </w:rPr>
+        <w:t xml:space="preserve"> UNO, che per questa applicazione è stato impostato a 1.1V.</w:t>
       </w:r>
     </w:p>
     <w:p>
@@ -1779,14 +2156,55 @@
           <w:rFonts w:eastAsia="Times New Roman" w:cs="Times New Roman"/>
           <w:lang w:eastAsia="it-IT"/>
         </w:rPr>
-        <w:t xml:space="preserve">Il sensore GSR (Galvanic </w:t>
-      </w:r>
-      <w:r>
-        <w:rPr>
-          <w:rFonts w:eastAsia="Times New Roman" w:cs="Times New Roman"/>
-          <w:lang w:eastAsia="it-IT"/>
-        </w:rPr>
-        <w:t xml:space="preserve">Skin Response) è formato </w:t>
+        <w:t>Il sensore GSR (</w:t>
+      </w:r>
+      <w:proofErr w:type="spellStart"/>
+      <w:r>
+        <w:rPr>
+          <w:rFonts w:eastAsia="Times New Roman" w:cs="Times New Roman"/>
+          <w:lang w:eastAsia="it-IT"/>
+        </w:rPr>
+        <w:t>Galvanic</w:t>
+      </w:r>
+      <w:proofErr w:type="spellEnd"/>
+      <w:r>
+        <w:rPr>
+          <w:rFonts w:eastAsia="Times New Roman" w:cs="Times New Roman"/>
+          <w:lang w:eastAsia="it-IT"/>
+        </w:rPr>
+        <w:t xml:space="preserve"> </w:t>
+      </w:r>
+      <w:proofErr w:type="spellStart"/>
+      <w:r>
+        <w:rPr>
+          <w:rFonts w:eastAsia="Times New Roman" w:cs="Times New Roman"/>
+          <w:lang w:eastAsia="it-IT"/>
+        </w:rPr>
+        <w:t>Skin</w:t>
+      </w:r>
+      <w:proofErr w:type="spellEnd"/>
+      <w:r>
+        <w:rPr>
+          <w:rFonts w:eastAsia="Times New Roman" w:cs="Times New Roman"/>
+          <w:lang w:eastAsia="it-IT"/>
+        </w:rPr>
+        <w:t xml:space="preserve"> </w:t>
+      </w:r>
+      <w:proofErr w:type="spellStart"/>
+      <w:r>
+        <w:rPr>
+          <w:rFonts w:eastAsia="Times New Roman" w:cs="Times New Roman"/>
+          <w:lang w:eastAsia="it-IT"/>
+        </w:rPr>
+        <w:t>Response</w:t>
+      </w:r>
+      <w:proofErr w:type="spellEnd"/>
+      <w:r>
+        <w:rPr>
+          <w:rFonts w:eastAsia="Times New Roman" w:cs="Times New Roman"/>
+          <w:lang w:eastAsia="it-IT"/>
+        </w:rPr>
+        <w:t xml:space="preserve">) è formato </w:t>
       </w:r>
       <w:r>
         <w:rPr>
@@ -2282,7 +2700,23 @@
           <w:rFonts w:eastAsia="Times New Roman" w:cs="Times New Roman"/>
           <w:lang w:eastAsia="it-IT"/>
         </w:rPr>
-        <w:t xml:space="preserve"> per autocalibrare il sensore, rendendolo immune ad eventuali cali di tensione dovuti all’esaurimento progressivo </w:t>
+        <w:t xml:space="preserve"> per </w:t>
+      </w:r>
+      <w:proofErr w:type="spellStart"/>
+      <w:r>
+        <w:rPr>
+          <w:rFonts w:eastAsia="Times New Roman" w:cs="Times New Roman"/>
+          <w:lang w:eastAsia="it-IT"/>
+        </w:rPr>
+        <w:t>autocalibrare</w:t>
+      </w:r>
+      <w:proofErr w:type="spellEnd"/>
+      <w:r>
+        <w:rPr>
+          <w:rFonts w:eastAsia="Times New Roman" w:cs="Times New Roman"/>
+          <w:lang w:eastAsia="it-IT"/>
+        </w:rPr>
+        <w:t xml:space="preserve"> il sensore, rendendolo immune ad eventuali cali di tensione dovuti all’esaurimento progressivo </w:t>
       </w:r>
       <w:r>
         <w:rPr>
@@ -2362,7 +2796,23 @@
           <w:rFonts w:eastAsia="Times New Roman" w:cs="Times New Roman"/>
           <w:lang w:eastAsia="it-IT"/>
         </w:rPr>
-        <w:t xml:space="preserve"> il consumo. Il circuito si avvale di un transistor BC337 in modalità ON/OFF, ovvero è usato come interruttore pilotato da un segnale digitale proveniente dal MCU (MicroController Unit).</w:t>
+        <w:t xml:space="preserve"> il consumo. Il circuito si avvale di un transistor BC337 in modalità ON/OFF, ovvero è usato come interruttore pilotato da un segnale digitale proveniente dal MCU (</w:t>
+      </w:r>
+      <w:proofErr w:type="spellStart"/>
+      <w:r>
+        <w:rPr>
+          <w:rFonts w:eastAsia="Times New Roman" w:cs="Times New Roman"/>
+          <w:lang w:eastAsia="it-IT"/>
+        </w:rPr>
+        <w:t>MicroController</w:t>
+      </w:r>
+      <w:proofErr w:type="spellEnd"/>
+      <w:r>
+        <w:rPr>
+          <w:rFonts w:eastAsia="Times New Roman" w:cs="Times New Roman"/>
+          <w:lang w:eastAsia="it-IT"/>
+        </w:rPr>
+        <w:t xml:space="preserve"> Unit).</w:t>
       </w:r>
     </w:p>
     <w:p>
@@ -2699,35 +3149,101 @@
           <w:rFonts w:eastAsia="Times New Roman" w:cs="Times New Roman"/>
           <w:lang w:eastAsia="it-IT"/>
         </w:rPr>
-        <w:t xml:space="preserve">Il modulo usato per la connessione bluetooth con l’applicazione </w:t>
-      </w:r>
-      <w:r>
-        <w:rPr>
-          <w:rFonts w:eastAsia="Times New Roman" w:cs="Times New Roman"/>
-          <w:lang w:eastAsia="it-IT"/>
-        </w:rPr>
-        <w:t xml:space="preserve">per smartphone </w:t>
-      </w:r>
-      <w:r>
-        <w:rPr>
-          <w:rFonts w:eastAsia="Times New Roman" w:cs="Times New Roman"/>
-          <w:lang w:eastAsia="it-IT"/>
-        </w:rPr>
-        <w:t xml:space="preserve">Android è un HM-10. </w:t>
-      </w:r>
-      <w:r>
-        <w:rPr>
-          <w:rFonts w:eastAsia="Times New Roman" w:cs="Times New Roman"/>
-          <w:lang w:eastAsia="it-IT"/>
-        </w:rPr>
-        <w:t>E’ un modulo</w:t>
-      </w:r>
-      <w:r>
-        <w:rPr>
-          <w:rFonts w:eastAsia="Times New Roman" w:cs="Times New Roman"/>
-          <w:lang w:eastAsia="it-IT"/>
-        </w:rPr>
-        <w:t xml:space="preserve"> BLE (Bluetooth Low Energy) </w:t>
+        <w:t xml:space="preserve">Il modulo usato per la connessione </w:t>
+      </w:r>
+      <w:proofErr w:type="spellStart"/>
+      <w:r>
+        <w:rPr>
+          <w:rFonts w:eastAsia="Times New Roman" w:cs="Times New Roman"/>
+          <w:lang w:eastAsia="it-IT"/>
+        </w:rPr>
+        <w:t>bluetooth</w:t>
+      </w:r>
+      <w:proofErr w:type="spellEnd"/>
+      <w:r>
+        <w:rPr>
+          <w:rFonts w:eastAsia="Times New Roman" w:cs="Times New Roman"/>
+          <w:lang w:eastAsia="it-IT"/>
+        </w:rPr>
+        <w:t xml:space="preserve"> con l’applicazione </w:t>
+      </w:r>
+      <w:r>
+        <w:rPr>
+          <w:rFonts w:eastAsia="Times New Roman" w:cs="Times New Roman"/>
+          <w:lang w:eastAsia="it-IT"/>
+        </w:rPr>
+        <w:t xml:space="preserve">per </w:t>
+      </w:r>
+      <w:proofErr w:type="spellStart"/>
+      <w:r>
+        <w:rPr>
+          <w:rFonts w:eastAsia="Times New Roman" w:cs="Times New Roman"/>
+          <w:lang w:eastAsia="it-IT"/>
+        </w:rPr>
+        <w:t>smartphone</w:t>
+      </w:r>
+      <w:proofErr w:type="spellEnd"/>
+      <w:r>
+        <w:rPr>
+          <w:rFonts w:eastAsia="Times New Roman" w:cs="Times New Roman"/>
+          <w:lang w:eastAsia="it-IT"/>
+        </w:rPr>
+        <w:t xml:space="preserve"> </w:t>
+      </w:r>
+      <w:proofErr w:type="spellStart"/>
+      <w:r>
+        <w:rPr>
+          <w:rFonts w:eastAsia="Times New Roman" w:cs="Times New Roman"/>
+          <w:lang w:eastAsia="it-IT"/>
+        </w:rPr>
+        <w:t>Android</w:t>
+      </w:r>
+      <w:proofErr w:type="spellEnd"/>
+      <w:r>
+        <w:rPr>
+          <w:rFonts w:eastAsia="Times New Roman" w:cs="Times New Roman"/>
+          <w:lang w:eastAsia="it-IT"/>
+        </w:rPr>
+        <w:t xml:space="preserve"> è un HM-10. </w:t>
+      </w:r>
+      <w:proofErr w:type="gramStart"/>
+      <w:r>
+        <w:rPr>
+          <w:rFonts w:eastAsia="Times New Roman" w:cs="Times New Roman"/>
+          <w:lang w:eastAsia="it-IT"/>
+        </w:rPr>
+        <w:t>E’</w:t>
+      </w:r>
+      <w:proofErr w:type="gramEnd"/>
+      <w:r>
+        <w:rPr>
+          <w:rFonts w:eastAsia="Times New Roman" w:cs="Times New Roman"/>
+          <w:lang w:eastAsia="it-IT"/>
+        </w:rPr>
+        <w:t xml:space="preserve"> un modulo</w:t>
+      </w:r>
+      <w:r>
+        <w:rPr>
+          <w:rFonts w:eastAsia="Times New Roman" w:cs="Times New Roman"/>
+          <w:lang w:eastAsia="it-IT"/>
+        </w:rPr>
+        <w:t xml:space="preserve"> BLE (Bluetooth </w:t>
+      </w:r>
+      <w:proofErr w:type="spellStart"/>
+      <w:r>
+        <w:rPr>
+          <w:rFonts w:eastAsia="Times New Roman" w:cs="Times New Roman"/>
+          <w:lang w:eastAsia="it-IT"/>
+        </w:rPr>
+        <w:t>Low</w:t>
+      </w:r>
+      <w:proofErr w:type="spellEnd"/>
+      <w:r>
+        <w:rPr>
+          <w:rFonts w:eastAsia="Times New Roman" w:cs="Times New Roman"/>
+          <w:lang w:eastAsia="it-IT"/>
+        </w:rPr>
+        <w:t xml:space="preserve"> Energy) </w:t>
       </w:r>
       <w:r>
         <w:rPr>
@@ -2811,7 +3327,23 @@
           <w:rFonts w:eastAsia="Times New Roman" w:cs="Times New Roman"/>
           <w:lang w:eastAsia="it-IT"/>
         </w:rPr>
-        <w:t xml:space="preserve">(si rimanda al datasheet del modulo per una completa trattazione dei comandi e delle </w:t>
+        <w:t xml:space="preserve">(si rimanda al </w:t>
+      </w:r>
+      <w:proofErr w:type="spellStart"/>
+      <w:r>
+        <w:rPr>
+          <w:rFonts w:eastAsia="Times New Roman" w:cs="Times New Roman"/>
+          <w:lang w:eastAsia="it-IT"/>
+        </w:rPr>
+        <w:t>datasheet</w:t>
+      </w:r>
+      <w:proofErr w:type="spellEnd"/>
+      <w:r>
+        <w:rPr>
+          <w:rFonts w:eastAsia="Times New Roman" w:cs="Times New Roman"/>
+          <w:lang w:eastAsia="it-IT"/>
+        </w:rPr>
+        <w:t xml:space="preserve"> del modulo per una completa trattazione dei comandi e delle </w:t>
       </w:r>
       <w:r>
         <w:rPr>
@@ -2910,7 +3442,39 @@
           <w:rFonts w:eastAsia="Times New Roman" w:cs="Times New Roman"/>
           <w:lang w:eastAsia="it-IT"/>
         </w:rPr>
-        <w:t xml:space="preserve">L’applicazione per smartphone Android </w:t>
+        <w:t xml:space="preserve">L’applicazione per </w:t>
+      </w:r>
+      <w:proofErr w:type="spellStart"/>
+      <w:r>
+        <w:rPr>
+          <w:rFonts w:eastAsia="Times New Roman" w:cs="Times New Roman"/>
+          <w:lang w:eastAsia="it-IT"/>
+        </w:rPr>
+        <w:t>smartphone</w:t>
+      </w:r>
+      <w:proofErr w:type="spellEnd"/>
+      <w:r>
+        <w:rPr>
+          <w:rFonts w:eastAsia="Times New Roman" w:cs="Times New Roman"/>
+          <w:lang w:eastAsia="it-IT"/>
+        </w:rPr>
+        <w:t xml:space="preserve"> </w:t>
+      </w:r>
+      <w:proofErr w:type="spellStart"/>
+      <w:r>
+        <w:rPr>
+          <w:rFonts w:eastAsia="Times New Roman" w:cs="Times New Roman"/>
+          <w:lang w:eastAsia="it-IT"/>
+        </w:rPr>
+        <w:t>Android</w:t>
+      </w:r>
+      <w:proofErr w:type="spellEnd"/>
+      <w:r>
+        <w:rPr>
+          <w:rFonts w:eastAsia="Times New Roman" w:cs="Times New Roman"/>
+          <w:lang w:eastAsia="it-IT"/>
+        </w:rPr>
+        <w:t xml:space="preserve"> </w:t>
       </w:r>
       <w:r>
         <w:rPr>
@@ -3406,7 +3970,39 @@
           <w:rFonts w:eastAsia="Times New Roman" w:cs="Times New Roman"/>
           <w:lang w:eastAsia="it-IT"/>
         </w:rPr>
-        <w:t>La main activity si configura in</w:t>
+        <w:t xml:space="preserve">La </w:t>
+      </w:r>
+      <w:proofErr w:type="spellStart"/>
+      <w:r>
+        <w:rPr>
+          <w:rFonts w:eastAsia="Times New Roman" w:cs="Times New Roman"/>
+          <w:lang w:eastAsia="it-IT"/>
+        </w:rPr>
+        <w:t>main</w:t>
+      </w:r>
+      <w:proofErr w:type="spellEnd"/>
+      <w:r>
+        <w:rPr>
+          <w:rFonts w:eastAsia="Times New Roman" w:cs="Times New Roman"/>
+          <w:lang w:eastAsia="it-IT"/>
+        </w:rPr>
+        <w:t xml:space="preserve"> </w:t>
+      </w:r>
+      <w:proofErr w:type="spellStart"/>
+      <w:r>
+        <w:rPr>
+          <w:rFonts w:eastAsia="Times New Roman" w:cs="Times New Roman"/>
+          <w:lang w:eastAsia="it-IT"/>
+        </w:rPr>
+        <w:t>activity</w:t>
+      </w:r>
+      <w:proofErr w:type="spellEnd"/>
+      <w:r>
+        <w:rPr>
+          <w:rFonts w:eastAsia="Times New Roman" w:cs="Times New Roman"/>
+          <w:lang w:eastAsia="it-IT"/>
+        </w:rPr>
+        <w:t xml:space="preserve"> si configura in</w:t>
       </w:r>
       <w:r>
         <w:rPr>
@@ -3455,7 +4051,23 @@
           <w:rFonts w:eastAsia="Times New Roman" w:cs="Times New Roman"/>
           <w:lang w:eastAsia="it-IT"/>
         </w:rPr>
-        <w:t xml:space="preserve"> graficamente le ultime 5 letture. Cliccando sul grafico è possibile accedere ad un’altra activity che permette di visionare, sempre attraverso un grafico, tutte le letture ricevute dal bracciale.</w:t>
+        <w:t xml:space="preserve"> graficamente le ultime 5 letture. Cliccando sul grafico è possibile accedere ad un’altra </w:t>
+      </w:r>
+      <w:proofErr w:type="spellStart"/>
+      <w:r>
+        <w:rPr>
+          <w:rFonts w:eastAsia="Times New Roman" w:cs="Times New Roman"/>
+          <w:lang w:eastAsia="it-IT"/>
+        </w:rPr>
+        <w:t>activity</w:t>
+      </w:r>
+      <w:proofErr w:type="spellEnd"/>
+      <w:r>
+        <w:rPr>
+          <w:rFonts w:eastAsia="Times New Roman" w:cs="Times New Roman"/>
+          <w:lang w:eastAsia="it-IT"/>
+        </w:rPr>
+        <w:t xml:space="preserve"> che permette di visionare, sempre attraverso un grafico, tutte le letture ricevute dal bracciale.</w:t>
       </w:r>
     </w:p>
     <w:p>
@@ -3923,7 +4535,39 @@
           <w:rFonts w:eastAsia="Times New Roman" w:cs="Times New Roman"/>
           <w:lang w:eastAsia="it-IT"/>
         </w:rPr>
-        <w:t xml:space="preserve">’applicazione si connette al primo device bluetooth chiamato “LW2.0” e ne ricorda l’indirizzo </w:t>
+        <w:t xml:space="preserve">’applicazione si connette al primo </w:t>
+      </w:r>
+      <w:proofErr w:type="spellStart"/>
+      <w:r>
+        <w:rPr>
+          <w:rFonts w:eastAsia="Times New Roman" w:cs="Times New Roman"/>
+          <w:lang w:eastAsia="it-IT"/>
+        </w:rPr>
+        <w:t>device</w:t>
+      </w:r>
+      <w:proofErr w:type="spellEnd"/>
+      <w:r>
+        <w:rPr>
+          <w:rFonts w:eastAsia="Times New Roman" w:cs="Times New Roman"/>
+          <w:lang w:eastAsia="it-IT"/>
+        </w:rPr>
+        <w:t xml:space="preserve"> </w:t>
+      </w:r>
+      <w:proofErr w:type="spellStart"/>
+      <w:r>
+        <w:rPr>
+          <w:rFonts w:eastAsia="Times New Roman" w:cs="Times New Roman"/>
+          <w:lang w:eastAsia="it-IT"/>
+        </w:rPr>
+        <w:t>bluetooth</w:t>
+      </w:r>
+      <w:proofErr w:type="spellEnd"/>
+      <w:r>
+        <w:rPr>
+          <w:rFonts w:eastAsia="Times New Roman" w:cs="Times New Roman"/>
+          <w:lang w:eastAsia="it-IT"/>
+        </w:rPr>
+        <w:t xml:space="preserve"> chiamato “LW2.0” e ne ricorda l’indirizzo </w:t>
       </w:r>
       <w:r>
         <w:rPr>
@@ -4496,7 +5140,39 @@
           <w:rFonts w:eastAsia="Times New Roman" w:cs="Times New Roman"/>
           <w:lang w:eastAsia="it-IT"/>
         </w:rPr>
-        <w:t>che l’host mittente desidera inviare all’host destinatario.</w:t>
+        <w:t xml:space="preserve">che </w:t>
+      </w:r>
+      <w:proofErr w:type="spellStart"/>
+      <w:r>
+        <w:rPr>
+          <w:rFonts w:eastAsia="Times New Roman" w:cs="Times New Roman"/>
+          <w:lang w:eastAsia="it-IT"/>
+        </w:rPr>
+        <w:t>l’host</w:t>
+      </w:r>
+      <w:proofErr w:type="spellEnd"/>
+      <w:r>
+        <w:rPr>
+          <w:rFonts w:eastAsia="Times New Roman" w:cs="Times New Roman"/>
+          <w:lang w:eastAsia="it-IT"/>
+        </w:rPr>
+        <w:t xml:space="preserve"> mittente desidera inviare </w:t>
+      </w:r>
+      <w:proofErr w:type="spellStart"/>
+      <w:r>
+        <w:rPr>
+          <w:rFonts w:eastAsia="Times New Roman" w:cs="Times New Roman"/>
+          <w:lang w:eastAsia="it-IT"/>
+        </w:rPr>
+        <w:t>all’host</w:t>
+      </w:r>
+      <w:proofErr w:type="spellEnd"/>
+      <w:r>
+        <w:rPr>
+          <w:rFonts w:eastAsia="Times New Roman" w:cs="Times New Roman"/>
+          <w:lang w:eastAsia="it-IT"/>
+        </w:rPr>
+        <w:t xml:space="preserve"> destinatario.</w:t>
       </w:r>
     </w:p>
     <w:p>
@@ -4683,7 +5359,21 @@
           <w:rStyle w:val="CodiceHTML"/>
         </w:rPr>
         <w:tab/>
-        <w:t>“type”: “data”,</w:t>
+        <w:t>“</w:t>
+      </w:r>
+      <w:proofErr w:type="spellStart"/>
+      <w:r>
+        <w:rPr>
+          <w:rStyle w:val="CodiceHTML"/>
+        </w:rPr>
+        <w:t>type</w:t>
+      </w:r>
+      <w:proofErr w:type="spellEnd"/>
+      <w:r>
+        <w:rPr>
+          <w:rStyle w:val="CodiceHTML"/>
+        </w:rPr>
+        <w:t>”: “data”,</w:t>
       </w:r>
     </w:p>
     <w:p>
@@ -5058,7 +5748,35 @@
           <w:rStyle w:val="CodiceHTML"/>
         </w:rPr>
         <w:tab/>
-        <w:t>“type”: “ack”</w:t>
+        <w:t>“</w:t>
+      </w:r>
+      <w:proofErr w:type="spellStart"/>
+      <w:r>
+        <w:rPr>
+          <w:rStyle w:val="CodiceHTML"/>
+        </w:rPr>
+        <w:t>type</w:t>
+      </w:r>
+      <w:proofErr w:type="spellEnd"/>
+      <w:r>
+        <w:rPr>
+          <w:rStyle w:val="CodiceHTML"/>
+        </w:rPr>
+        <w:t>”: “</w:t>
+      </w:r>
+      <w:proofErr w:type="spellStart"/>
+      <w:r>
+        <w:rPr>
+          <w:rStyle w:val="CodiceHTML"/>
+        </w:rPr>
+        <w:t>ack</w:t>
+      </w:r>
+      <w:proofErr w:type="spellEnd"/>
+      <w:r>
+        <w:rPr>
+          <w:rStyle w:val="CodiceHTML"/>
+        </w:rPr>
+        <w:t>”</w:t>
       </w:r>
     </w:p>
     <w:p>
@@ -5214,7 +5932,61 @@
           <w:color w:val="000000" w:themeColor="text1"/>
           <w:lang w:eastAsia="it-IT"/>
         </w:rPr>
-        <w:t xml:space="preserve"> insieme alla realizzazione della libreria Hashmap (basata sui sorgenti di Alexander Brevig per il progetto Wiring)</w:t>
+        <w:t xml:space="preserve"> insieme alla realizzazione della libreria </w:t>
+      </w:r>
+      <w:proofErr w:type="spellStart"/>
+      <w:r>
+        <w:rPr>
+          <w:rFonts w:eastAsia="Times New Roman" w:cs="Times New Roman"/>
+          <w:color w:val="000000" w:themeColor="text1"/>
+          <w:lang w:eastAsia="it-IT"/>
+        </w:rPr>
+        <w:t>Hashmap</w:t>
+      </w:r>
+      <w:proofErr w:type="spellEnd"/>
+      <w:r>
+        <w:rPr>
+          <w:rFonts w:eastAsia="Times New Roman" w:cs="Times New Roman"/>
+          <w:color w:val="000000" w:themeColor="text1"/>
+          <w:lang w:eastAsia="it-IT"/>
+        </w:rPr>
+        <w:t xml:space="preserve"> (basata sui sorgenti di Alexander </w:t>
+      </w:r>
+      <w:proofErr w:type="spellStart"/>
+      <w:r>
+        <w:rPr>
+          <w:rFonts w:eastAsia="Times New Roman" w:cs="Times New Roman"/>
+          <w:color w:val="000000" w:themeColor="text1"/>
+          <w:lang w:eastAsia="it-IT"/>
+        </w:rPr>
+        <w:t>Brevig</w:t>
+      </w:r>
+      <w:proofErr w:type="spellEnd"/>
+      <w:r>
+        <w:rPr>
+          <w:rFonts w:eastAsia="Times New Roman" w:cs="Times New Roman"/>
+          <w:color w:val="000000" w:themeColor="text1"/>
+          <w:lang w:eastAsia="it-IT"/>
+        </w:rPr>
+        <w:t xml:space="preserve"> per il progetto </w:t>
+      </w:r>
+      <w:proofErr w:type="spellStart"/>
+      <w:r>
+        <w:rPr>
+          <w:rFonts w:eastAsia="Times New Roman" w:cs="Times New Roman"/>
+          <w:color w:val="000000" w:themeColor="text1"/>
+          <w:lang w:eastAsia="it-IT"/>
+        </w:rPr>
+        <w:t>Wiring</w:t>
+      </w:r>
+      <w:proofErr w:type="spellEnd"/>
+      <w:r>
+        <w:rPr>
+          <w:rFonts w:eastAsia="Times New Roman" w:cs="Times New Roman"/>
+          <w:color w:val="000000" w:themeColor="text1"/>
+          <w:lang w:eastAsia="it-IT"/>
+        </w:rPr>
+        <w:t>)</w:t>
       </w:r>
       <w:r>
         <w:rPr>
@@ -5265,7 +6037,43 @@
           <w:color w:val="000000" w:themeColor="text1"/>
           <w:lang w:eastAsia="it-IT"/>
         </w:rPr>
-        <w:t>La libreria Jack è composta da 3 classi: Jack, JData e JTransmissionMethod.</w:t>
+        <w:t xml:space="preserve">La libreria Jack è composta da 3 classi: Jack, </w:t>
+      </w:r>
+      <w:proofErr w:type="spellStart"/>
+      <w:r>
+        <w:rPr>
+          <w:rFonts w:eastAsia="Times New Roman" w:cs="Times New Roman"/>
+          <w:color w:val="000000" w:themeColor="text1"/>
+          <w:lang w:eastAsia="it-IT"/>
+        </w:rPr>
+        <w:t>JData</w:t>
+      </w:r>
+      <w:proofErr w:type="spellEnd"/>
+      <w:r>
+        <w:rPr>
+          <w:rFonts w:eastAsia="Times New Roman" w:cs="Times New Roman"/>
+          <w:color w:val="000000" w:themeColor="text1"/>
+          <w:lang w:eastAsia="it-IT"/>
+        </w:rPr>
+        <w:t xml:space="preserve"> e </w:t>
+      </w:r>
+      <w:proofErr w:type="spellStart"/>
+      <w:r>
+        <w:rPr>
+          <w:rFonts w:eastAsia="Times New Roman" w:cs="Times New Roman"/>
+          <w:color w:val="000000" w:themeColor="text1"/>
+          <w:lang w:eastAsia="it-IT"/>
+        </w:rPr>
+        <w:t>JTransmissionMethod</w:t>
+      </w:r>
+      <w:proofErr w:type="spellEnd"/>
+      <w:r>
+        <w:rPr>
+          <w:rFonts w:eastAsia="Times New Roman" w:cs="Times New Roman"/>
+          <w:color w:val="000000" w:themeColor="text1"/>
+          <w:lang w:eastAsia="it-IT"/>
+        </w:rPr>
+        <w:t>.</w:t>
       </w:r>
     </w:p>
     <w:p>
@@ -5373,13 +6181,23 @@
           <w:lang w:eastAsia="it-IT"/>
         </w:rPr>
       </w:pPr>
-      <w:r>
-        <w:rPr>
-          <w:rFonts w:eastAsia="Times New Roman" w:cs="Times New Roman"/>
-          <w:color w:val="000000" w:themeColor="text1"/>
-          <w:lang w:eastAsia="it-IT"/>
-        </w:rPr>
-        <w:t>JTransmissionMethod consiste di una classe astratta</w:t>
+      <w:proofErr w:type="spellStart"/>
+      <w:r>
+        <w:rPr>
+          <w:rFonts w:eastAsia="Times New Roman" w:cs="Times New Roman"/>
+          <w:color w:val="000000" w:themeColor="text1"/>
+          <w:lang w:eastAsia="it-IT"/>
+        </w:rPr>
+        <w:t>JTransmissionMethod</w:t>
+      </w:r>
+      <w:proofErr w:type="spellEnd"/>
+      <w:r>
+        <w:rPr>
+          <w:rFonts w:eastAsia="Times New Roman" w:cs="Times New Roman"/>
+          <w:color w:val="000000" w:themeColor="text1"/>
+          <w:lang w:eastAsia="it-IT"/>
+        </w:rPr>
+        <w:t xml:space="preserve"> consiste di una classe astratta</w:t>
       </w:r>
       <w:r>
         <w:rPr>
@@ -5422,49 +6240,267 @@
           <w:rStyle w:val="CodiceHTML"/>
         </w:rPr>
       </w:pPr>
+      <w:proofErr w:type="spellStart"/>
       <w:r>
         <w:rPr>
           <w:rStyle w:val="CodiceHTML"/>
         </w:rPr>
-        <w:t>virtual size_t rec</w:t>
-      </w:r>
+        <w:t>virtual</w:t>
+      </w:r>
+      <w:proofErr w:type="spellEnd"/>
       <w:r>
         <w:rPr>
           <w:rStyle w:val="CodiceHTML"/>
         </w:rPr>
-        <w:t>eive(char *buffer, size_t size)</w:t>
-      </w:r>
-    </w:p>
-    <w:p>
-      <w:pPr>
+        <w:t xml:space="preserve"> </w:t>
+      </w:r>
+      <w:proofErr w:type="spellStart"/>
+      <w:r>
         <w:rPr>
           <w:rStyle w:val="CodiceHTML"/>
         </w:rPr>
-      </w:pPr>
+        <w:t>size_t</w:t>
+      </w:r>
+      <w:proofErr w:type="spellEnd"/>
       <w:r>
         <w:rPr>
           <w:rStyle w:val="CodiceHTML"/>
         </w:rPr>
-        <w:t>virtual void sen</w:t>
-      </w:r>
+        <w:t xml:space="preserve"> </w:t>
+      </w:r>
+      <w:proofErr w:type="spellStart"/>
+      <w:proofErr w:type="gramStart"/>
       <w:r>
         <w:rPr>
           <w:rStyle w:val="CodiceHTML"/>
         </w:rPr>
-        <w:t>d(char *message, size_t length)</w:t>
-      </w:r>
-    </w:p>
-    <w:p>
-      <w:pPr>
+        <w:t>rec</w:t>
+      </w:r>
+      <w:r>
         <w:rPr>
           <w:rStyle w:val="CodiceHTML"/>
         </w:rPr>
-      </w:pPr>
+        <w:t>eive</w:t>
+      </w:r>
+      <w:proofErr w:type="spellEnd"/>
       <w:r>
         <w:rPr>
           <w:rStyle w:val="CodiceHTML"/>
         </w:rPr>
-        <w:t>virtual size_t available()</w:t>
+        <w:t>(</w:t>
+      </w:r>
+      <w:proofErr w:type="spellStart"/>
+      <w:proofErr w:type="gramEnd"/>
+      <w:r>
+        <w:rPr>
+          <w:rStyle w:val="CodiceHTML"/>
+        </w:rPr>
+        <w:t>char</w:t>
+      </w:r>
+      <w:proofErr w:type="spellEnd"/>
+      <w:r>
+        <w:rPr>
+          <w:rStyle w:val="CodiceHTML"/>
+        </w:rPr>
+        <w:t xml:space="preserve"> *buffer, </w:t>
+      </w:r>
+      <w:proofErr w:type="spellStart"/>
+      <w:r>
+        <w:rPr>
+          <w:rStyle w:val="CodiceHTML"/>
+        </w:rPr>
+        <w:t>size_t</w:t>
+      </w:r>
+      <w:proofErr w:type="spellEnd"/>
+      <w:r>
+        <w:rPr>
+          <w:rStyle w:val="CodiceHTML"/>
+        </w:rPr>
+        <w:t xml:space="preserve"> </w:t>
+      </w:r>
+      <w:proofErr w:type="spellStart"/>
+      <w:r>
+        <w:rPr>
+          <w:rStyle w:val="CodiceHTML"/>
+        </w:rPr>
+        <w:t>size</w:t>
+      </w:r>
+      <w:proofErr w:type="spellEnd"/>
+      <w:r>
+        <w:rPr>
+          <w:rStyle w:val="CodiceHTML"/>
+        </w:rPr>
+        <w:t>)</w:t>
+      </w:r>
+    </w:p>
+    <w:p>
+      <w:pPr>
+        <w:rPr>
+          <w:rStyle w:val="CodiceHTML"/>
+        </w:rPr>
+      </w:pPr>
+      <w:proofErr w:type="spellStart"/>
+      <w:r>
+        <w:rPr>
+          <w:rStyle w:val="CodiceHTML"/>
+        </w:rPr>
+        <w:t>virtual</w:t>
+      </w:r>
+      <w:proofErr w:type="spellEnd"/>
+      <w:r>
+        <w:rPr>
+          <w:rStyle w:val="CodiceHTML"/>
+        </w:rPr>
+        <w:t xml:space="preserve"> </w:t>
+      </w:r>
+      <w:proofErr w:type="spellStart"/>
+      <w:r>
+        <w:rPr>
+          <w:rStyle w:val="CodiceHTML"/>
+        </w:rPr>
+        <w:t>void</w:t>
+      </w:r>
+      <w:proofErr w:type="spellEnd"/>
+      <w:r>
+        <w:rPr>
+          <w:rStyle w:val="CodiceHTML"/>
+        </w:rPr>
+        <w:t xml:space="preserve"> </w:t>
+      </w:r>
+      <w:proofErr w:type="spellStart"/>
+      <w:proofErr w:type="gramStart"/>
+      <w:r>
+        <w:rPr>
+          <w:rStyle w:val="CodiceHTML"/>
+        </w:rPr>
+        <w:t>sen</w:t>
+      </w:r>
+      <w:r>
+        <w:rPr>
+          <w:rStyle w:val="CodiceHTML"/>
+        </w:rPr>
+        <w:t>d</w:t>
+      </w:r>
+      <w:proofErr w:type="spellEnd"/>
+      <w:r>
+        <w:rPr>
+          <w:rStyle w:val="CodiceHTML"/>
+        </w:rPr>
+        <w:t>(</w:t>
+      </w:r>
+      <w:proofErr w:type="spellStart"/>
+      <w:proofErr w:type="gramEnd"/>
+      <w:r>
+        <w:rPr>
+          <w:rStyle w:val="CodiceHTML"/>
+        </w:rPr>
+        <w:t>char</w:t>
+      </w:r>
+      <w:proofErr w:type="spellEnd"/>
+      <w:r>
+        <w:rPr>
+          <w:rStyle w:val="CodiceHTML"/>
+        </w:rPr>
+        <w:t xml:space="preserve"> *</w:t>
+      </w:r>
+      <w:proofErr w:type="spellStart"/>
+      <w:r>
+        <w:rPr>
+          <w:rStyle w:val="CodiceHTML"/>
+        </w:rPr>
+        <w:t>message</w:t>
+      </w:r>
+      <w:proofErr w:type="spellEnd"/>
+      <w:r>
+        <w:rPr>
+          <w:rStyle w:val="CodiceHTML"/>
+        </w:rPr>
+        <w:t xml:space="preserve">, </w:t>
+      </w:r>
+      <w:proofErr w:type="spellStart"/>
+      <w:r>
+        <w:rPr>
+          <w:rStyle w:val="CodiceHTML"/>
+        </w:rPr>
+        <w:t>size_t</w:t>
+      </w:r>
+      <w:proofErr w:type="spellEnd"/>
+      <w:r>
+        <w:rPr>
+          <w:rStyle w:val="CodiceHTML"/>
+        </w:rPr>
+        <w:t xml:space="preserve"> </w:t>
+      </w:r>
+      <w:proofErr w:type="spellStart"/>
+      <w:r>
+        <w:rPr>
+          <w:rStyle w:val="CodiceHTML"/>
+        </w:rPr>
+        <w:t>length</w:t>
+      </w:r>
+      <w:proofErr w:type="spellEnd"/>
+      <w:r>
+        <w:rPr>
+          <w:rStyle w:val="CodiceHTML"/>
+        </w:rPr>
+        <w:t>)</w:t>
+      </w:r>
+    </w:p>
+    <w:p>
+      <w:pPr>
+        <w:rPr>
+          <w:rStyle w:val="CodiceHTML"/>
+        </w:rPr>
+      </w:pPr>
+      <w:proofErr w:type="spellStart"/>
+      <w:r>
+        <w:rPr>
+          <w:rStyle w:val="CodiceHTML"/>
+        </w:rPr>
+        <w:t>virtual</w:t>
+      </w:r>
+      <w:proofErr w:type="spellEnd"/>
+      <w:r>
+        <w:rPr>
+          <w:rStyle w:val="CodiceHTML"/>
+        </w:rPr>
+        <w:t xml:space="preserve"> </w:t>
+      </w:r>
+      <w:proofErr w:type="spellStart"/>
+      <w:r>
+        <w:rPr>
+          <w:rStyle w:val="CodiceHTML"/>
+        </w:rPr>
+        <w:t>size_t</w:t>
+      </w:r>
+      <w:proofErr w:type="spellEnd"/>
+      <w:r>
+        <w:rPr>
+          <w:rStyle w:val="CodiceHTML"/>
+        </w:rPr>
+        <w:t xml:space="preserve"> </w:t>
+      </w:r>
+      <w:proofErr w:type="spellStart"/>
+      <w:proofErr w:type="gramStart"/>
+      <w:r>
+        <w:rPr>
+          <w:rStyle w:val="CodiceHTML"/>
+        </w:rPr>
+        <w:t>available</w:t>
+      </w:r>
+      <w:proofErr w:type="spellEnd"/>
+      <w:r>
+        <w:rPr>
+          <w:rStyle w:val="CodiceHTML"/>
+        </w:rPr>
+        <w:t>(</w:t>
+      </w:r>
+      <w:proofErr w:type="gramEnd"/>
+      <w:r>
+        <w:rPr>
+          <w:rStyle w:val="CodiceHTML"/>
+        </w:rPr>
+        <w:t>)</w:t>
       </w:r>
     </w:p>
     <w:p>
@@ -5494,6 +6530,7 @@
         </w:rPr>
         <w:t xml:space="preserve">Il funzionamento è molto semplice: </w:t>
       </w:r>
+      <w:proofErr w:type="spellStart"/>
       <w:r>
         <w:rPr>
           <w:rFonts w:eastAsia="Times New Roman" w:cs="Times New Roman"/>
@@ -5501,7 +6538,17 @@
           <w:color w:val="000000" w:themeColor="text1"/>
           <w:lang w:eastAsia="it-IT"/>
         </w:rPr>
-        <w:t xml:space="preserve">send </w:t>
+        <w:t>send</w:t>
+      </w:r>
+      <w:proofErr w:type="spellEnd"/>
+      <w:r>
+        <w:rPr>
+          <w:rFonts w:eastAsia="Times New Roman" w:cs="Times New Roman"/>
+          <w:i/>
+          <w:color w:val="000000" w:themeColor="text1"/>
+          <w:lang w:eastAsia="it-IT"/>
+        </w:rPr>
+        <w:t xml:space="preserve"> </w:t>
       </w:r>
       <w:r>
         <w:rPr>
@@ -5511,6 +6558,7 @@
         </w:rPr>
         <w:t xml:space="preserve">ha il compito di inviare, attraverso il mezzo di comunicazione, il messaggio passatogli come argomento, </w:t>
       </w:r>
+      <w:proofErr w:type="spellStart"/>
       <w:r>
         <w:rPr>
           <w:rFonts w:eastAsia="Times New Roman" w:cs="Times New Roman"/>
@@ -5518,7 +6566,17 @@
           <w:color w:val="000000" w:themeColor="text1"/>
           <w:lang w:eastAsia="it-IT"/>
         </w:rPr>
-        <w:t xml:space="preserve">available </w:t>
+        <w:t>available</w:t>
+      </w:r>
+      <w:proofErr w:type="spellEnd"/>
+      <w:r>
+        <w:rPr>
+          <w:rFonts w:eastAsia="Times New Roman" w:cs="Times New Roman"/>
+          <w:i/>
+          <w:color w:val="000000" w:themeColor="text1"/>
+          <w:lang w:eastAsia="it-IT"/>
+        </w:rPr>
+        <w:t xml:space="preserve"> </w:t>
       </w:r>
       <w:r>
         <w:rPr>
@@ -5544,6 +6602,7 @@
         </w:rPr>
         <w:t xml:space="preserve">, mentre </w:t>
       </w:r>
+      <w:proofErr w:type="spellStart"/>
       <w:r>
         <w:rPr>
           <w:rFonts w:eastAsia="Times New Roman" w:cs="Times New Roman"/>
@@ -5553,6 +6612,7 @@
         </w:rPr>
         <w:t>receive</w:t>
       </w:r>
+      <w:proofErr w:type="spellEnd"/>
       <w:r>
         <w:rPr>
           <w:rFonts w:eastAsia="Times New Roman" w:cs="Times New Roman"/>
@@ -5623,7 +6683,25 @@
           <w:color w:val="000000" w:themeColor="text1"/>
           <w:lang w:eastAsia="it-IT"/>
         </w:rPr>
-        <w:t xml:space="preserve">La classe JData è un contenitore </w:t>
+        <w:t xml:space="preserve">La classe </w:t>
+      </w:r>
+      <w:proofErr w:type="spellStart"/>
+      <w:r>
+        <w:rPr>
+          <w:rFonts w:eastAsia="Times New Roman" w:cs="Times New Roman"/>
+          <w:color w:val="000000" w:themeColor="text1"/>
+          <w:lang w:eastAsia="it-IT"/>
+        </w:rPr>
+        <w:t>JData</w:t>
+      </w:r>
+      <w:proofErr w:type="spellEnd"/>
+      <w:r>
+        <w:rPr>
+          <w:rFonts w:eastAsia="Times New Roman" w:cs="Times New Roman"/>
+          <w:color w:val="000000" w:themeColor="text1"/>
+          <w:lang w:eastAsia="it-IT"/>
+        </w:rPr>
+        <w:t xml:space="preserve"> è un contenitore </w:t>
       </w:r>
       <w:r>
         <w:rPr>
@@ -5671,7 +6749,25 @@
           <w:color w:val="000000" w:themeColor="text1"/>
           <w:lang w:eastAsia="it-IT"/>
         </w:rPr>
-        <w:t>requisiti di memoria di questa implementazione del protocollo. Essa si basa sulla libreria ArduinoJson (</w:t>
+        <w:t xml:space="preserve">requisiti di memoria di questa implementazione del protocollo. Essa si basa sulla libreria </w:t>
+      </w:r>
+      <w:proofErr w:type="spellStart"/>
+      <w:r>
+        <w:rPr>
+          <w:rFonts w:eastAsia="Times New Roman" w:cs="Times New Roman"/>
+          <w:color w:val="000000" w:themeColor="text1"/>
+          <w:lang w:eastAsia="it-IT"/>
+        </w:rPr>
+        <w:t>ArduinoJson</w:t>
+      </w:r>
+      <w:proofErr w:type="spellEnd"/>
+      <w:r>
+        <w:rPr>
+          <w:rFonts w:eastAsia="Times New Roman" w:cs="Times New Roman"/>
+          <w:color w:val="000000" w:themeColor="text1"/>
+          <w:lang w:eastAsia="it-IT"/>
+        </w:rPr>
+        <w:t xml:space="preserve"> (</w:t>
       </w:r>
       <w:hyperlink r:id="rId25" w:history="1">
         <w:r>
@@ -5737,29 +6833,129 @@
           <w:lang w:eastAsia="it-IT"/>
         </w:rPr>
       </w:pPr>
-      <w:r>
-        <w:rPr>
-          <w:rFonts w:eastAsia="Times New Roman" w:cs="Times New Roman"/>
-          <w:color w:val="000000" w:themeColor="text1"/>
-          <w:lang w:eastAsia="it-IT"/>
-        </w:rPr>
-        <w:t>JData dispon</w:t>
-      </w:r>
-      <w:r>
-        <w:rPr>
-          <w:rFonts w:eastAsia="Times New Roman" w:cs="Times New Roman"/>
-          <w:color w:val="000000" w:themeColor="text1"/>
-          <w:lang w:eastAsia="it-IT"/>
-        </w:rPr>
-        <w:t xml:space="preserve">e di metodi set (uno per ogni tipo primitivo) e get (unico per tutti) usati per </w:t>
-      </w:r>
-      <w:r>
-        <w:rPr>
-          <w:rFonts w:eastAsia="Times New Roman" w:cs="Times New Roman"/>
-          <w:color w:val="000000" w:themeColor="text1"/>
-          <w:lang w:eastAsia="it-IT"/>
-        </w:rPr>
-        <w:t xml:space="preserve">l’aggiunta e il prelievo dei dati inseriti nel contenitore. Il metodo get sfrutta il tipo JsonVariant (messo a disposizione dalla libreria ArduinoJson) che consente un cast implicito in base al tipo del target (per maggiori informazioni sul funzionamento si invita a leggere il wiki della libreria all’indirizzo </w:t>
+      <w:proofErr w:type="spellStart"/>
+      <w:r>
+        <w:rPr>
+          <w:rFonts w:eastAsia="Times New Roman" w:cs="Times New Roman"/>
+          <w:color w:val="000000" w:themeColor="text1"/>
+          <w:lang w:eastAsia="it-IT"/>
+        </w:rPr>
+        <w:t>JData</w:t>
+      </w:r>
+      <w:proofErr w:type="spellEnd"/>
+      <w:r>
+        <w:rPr>
+          <w:rFonts w:eastAsia="Times New Roman" w:cs="Times New Roman"/>
+          <w:color w:val="000000" w:themeColor="text1"/>
+          <w:lang w:eastAsia="it-IT"/>
+        </w:rPr>
+        <w:t xml:space="preserve"> dispon</w:t>
+      </w:r>
+      <w:r>
+        <w:rPr>
+          <w:rFonts w:eastAsia="Times New Roman" w:cs="Times New Roman"/>
+          <w:color w:val="000000" w:themeColor="text1"/>
+          <w:lang w:eastAsia="it-IT"/>
+        </w:rPr>
+        <w:t xml:space="preserve">e di metodi set (uno per ogni tipo primitivo) e </w:t>
+      </w:r>
+      <w:proofErr w:type="spellStart"/>
+      <w:r>
+        <w:rPr>
+          <w:rFonts w:eastAsia="Times New Roman" w:cs="Times New Roman"/>
+          <w:color w:val="000000" w:themeColor="text1"/>
+          <w:lang w:eastAsia="it-IT"/>
+        </w:rPr>
+        <w:t>get</w:t>
+      </w:r>
+      <w:proofErr w:type="spellEnd"/>
+      <w:r>
+        <w:rPr>
+          <w:rFonts w:eastAsia="Times New Roman" w:cs="Times New Roman"/>
+          <w:color w:val="000000" w:themeColor="text1"/>
+          <w:lang w:eastAsia="it-IT"/>
+        </w:rPr>
+        <w:t xml:space="preserve"> (unico per tutti) usati per </w:t>
+      </w:r>
+      <w:r>
+        <w:rPr>
+          <w:rFonts w:eastAsia="Times New Roman" w:cs="Times New Roman"/>
+          <w:color w:val="000000" w:themeColor="text1"/>
+          <w:lang w:eastAsia="it-IT"/>
+        </w:rPr>
+        <w:t xml:space="preserve">l’aggiunta e il prelievo dei dati inseriti nel contenitore. Il metodo </w:t>
+      </w:r>
+      <w:proofErr w:type="spellStart"/>
+      <w:r>
+        <w:rPr>
+          <w:rFonts w:eastAsia="Times New Roman" w:cs="Times New Roman"/>
+          <w:color w:val="000000" w:themeColor="text1"/>
+          <w:lang w:eastAsia="it-IT"/>
+        </w:rPr>
+        <w:t>get</w:t>
+      </w:r>
+      <w:proofErr w:type="spellEnd"/>
+      <w:r>
+        <w:rPr>
+          <w:rFonts w:eastAsia="Times New Roman" w:cs="Times New Roman"/>
+          <w:color w:val="000000" w:themeColor="text1"/>
+          <w:lang w:eastAsia="it-IT"/>
+        </w:rPr>
+        <w:t xml:space="preserve"> sfrutta il tipo </w:t>
+      </w:r>
+      <w:proofErr w:type="spellStart"/>
+      <w:r>
+        <w:rPr>
+          <w:rFonts w:eastAsia="Times New Roman" w:cs="Times New Roman"/>
+          <w:color w:val="000000" w:themeColor="text1"/>
+          <w:lang w:eastAsia="it-IT"/>
+        </w:rPr>
+        <w:t>JsonVariant</w:t>
+      </w:r>
+      <w:proofErr w:type="spellEnd"/>
+      <w:r>
+        <w:rPr>
+          <w:rFonts w:eastAsia="Times New Roman" w:cs="Times New Roman"/>
+          <w:color w:val="000000" w:themeColor="text1"/>
+          <w:lang w:eastAsia="it-IT"/>
+        </w:rPr>
+        <w:t xml:space="preserve"> (messo a disposizione dalla libreria </w:t>
+      </w:r>
+      <w:proofErr w:type="spellStart"/>
+      <w:r>
+        <w:rPr>
+          <w:rFonts w:eastAsia="Times New Roman" w:cs="Times New Roman"/>
+          <w:color w:val="000000" w:themeColor="text1"/>
+          <w:lang w:eastAsia="it-IT"/>
+        </w:rPr>
+        <w:t>ArduinoJson</w:t>
+      </w:r>
+      <w:proofErr w:type="spellEnd"/>
+      <w:r>
+        <w:rPr>
+          <w:rFonts w:eastAsia="Times New Roman" w:cs="Times New Roman"/>
+          <w:color w:val="000000" w:themeColor="text1"/>
+          <w:lang w:eastAsia="it-IT"/>
+        </w:rPr>
+        <w:t xml:space="preserve">) che consente un cast implicito in base al tipo del target (per maggiori informazioni sul funzionamento si invita a leggere il </w:t>
+      </w:r>
+      <w:proofErr w:type="spellStart"/>
+      <w:r>
+        <w:rPr>
+          <w:rFonts w:eastAsia="Times New Roman" w:cs="Times New Roman"/>
+          <w:color w:val="000000" w:themeColor="text1"/>
+          <w:lang w:eastAsia="it-IT"/>
+        </w:rPr>
+        <w:t>wiki</w:t>
+      </w:r>
+      <w:proofErr w:type="spellEnd"/>
+      <w:r>
+        <w:rPr>
+          <w:rFonts w:eastAsia="Times New Roman" w:cs="Times New Roman"/>
+          <w:color w:val="000000" w:themeColor="text1"/>
+          <w:lang w:eastAsia="it-IT"/>
+        </w:rPr>
+        <w:t xml:space="preserve"> della libreria all’indirizzo </w:t>
       </w:r>
       <w:hyperlink r:id="rId26" w:history="1">
         <w:r>
@@ -5823,7 +7019,43 @@
           <w:color w:val="000000" w:themeColor="text1"/>
           <w:lang w:eastAsia="it-IT"/>
         </w:rPr>
-        <w:t xml:space="preserve"> in un oggetto JsonObject (oggetto della libraria ArduinoJson) da cui successivamente</w:t>
+        <w:t xml:space="preserve"> in un oggetto </w:t>
+      </w:r>
+      <w:proofErr w:type="spellStart"/>
+      <w:r>
+        <w:rPr>
+          <w:rFonts w:eastAsia="Times New Roman" w:cs="Times New Roman"/>
+          <w:color w:val="000000" w:themeColor="text1"/>
+          <w:lang w:eastAsia="it-IT"/>
+        </w:rPr>
+        <w:t>JsonObject</w:t>
+      </w:r>
+      <w:proofErr w:type="spellEnd"/>
+      <w:r>
+        <w:rPr>
+          <w:rFonts w:eastAsia="Times New Roman" w:cs="Times New Roman"/>
+          <w:color w:val="000000" w:themeColor="text1"/>
+          <w:lang w:eastAsia="it-IT"/>
+        </w:rPr>
+        <w:t xml:space="preserve"> (oggetto della libraria </w:t>
+      </w:r>
+      <w:proofErr w:type="spellStart"/>
+      <w:r>
+        <w:rPr>
+          <w:rFonts w:eastAsia="Times New Roman" w:cs="Times New Roman"/>
+          <w:color w:val="000000" w:themeColor="text1"/>
+          <w:lang w:eastAsia="it-IT"/>
+        </w:rPr>
+        <w:t>ArduinoJson</w:t>
+      </w:r>
+      <w:proofErr w:type="spellEnd"/>
+      <w:r>
+        <w:rPr>
+          <w:rFonts w:eastAsia="Times New Roman" w:cs="Times New Roman"/>
+          <w:color w:val="000000" w:themeColor="text1"/>
+          <w:lang w:eastAsia="it-IT"/>
+        </w:rPr>
+        <w:t>) da cui successivamente</w:t>
       </w:r>
       <w:r>
         <w:rPr>
@@ -5922,17 +7154,145 @@
           <w:rStyle w:val="CodiceHTML"/>
         </w:rPr>
       </w:pPr>
+      <w:proofErr w:type="gramStart"/>
       <w:r>
         <w:rPr>
           <w:rStyle w:val="CodiceHTML"/>
         </w:rPr>
-        <w:t>Jack(JTransmissionMethod &amp;mmJTM, void (*onReceive)(JData &amp;, long), void (*onReceiveAck)</w:t>
-      </w:r>
+        <w:t>Jack(</w:t>
+      </w:r>
+      <w:proofErr w:type="spellStart"/>
+      <w:proofErr w:type="gramEnd"/>
       <w:r>
         <w:rPr>
           <w:rStyle w:val="CodiceHTML"/>
         </w:rPr>
-        <w:t>(long), long (*getMessageID)())</w:t>
+        <w:t>JTransmissionMethod</w:t>
+      </w:r>
+      <w:proofErr w:type="spellEnd"/>
+      <w:r>
+        <w:rPr>
+          <w:rStyle w:val="CodiceHTML"/>
+        </w:rPr>
+        <w:t xml:space="preserve"> &amp;</w:t>
+      </w:r>
+      <w:proofErr w:type="spellStart"/>
+      <w:r>
+        <w:rPr>
+          <w:rStyle w:val="CodiceHTML"/>
+        </w:rPr>
+        <w:t>mmJTM</w:t>
+      </w:r>
+      <w:proofErr w:type="spellEnd"/>
+      <w:r>
+        <w:rPr>
+          <w:rStyle w:val="CodiceHTML"/>
+        </w:rPr>
+        <w:t xml:space="preserve">, </w:t>
+      </w:r>
+      <w:proofErr w:type="spellStart"/>
+      <w:r>
+        <w:rPr>
+          <w:rStyle w:val="CodiceHTML"/>
+        </w:rPr>
+        <w:t>void</w:t>
+      </w:r>
+      <w:proofErr w:type="spellEnd"/>
+      <w:r>
+        <w:rPr>
+          <w:rStyle w:val="CodiceHTML"/>
+        </w:rPr>
+        <w:t xml:space="preserve"> (*</w:t>
+      </w:r>
+      <w:proofErr w:type="spellStart"/>
+      <w:r>
+        <w:rPr>
+          <w:rStyle w:val="CodiceHTML"/>
+        </w:rPr>
+        <w:t>onReceive</w:t>
+      </w:r>
+      <w:proofErr w:type="spellEnd"/>
+      <w:r>
+        <w:rPr>
+          <w:rStyle w:val="CodiceHTML"/>
+        </w:rPr>
+        <w:t>)(</w:t>
+      </w:r>
+      <w:proofErr w:type="spellStart"/>
+      <w:r>
+        <w:rPr>
+          <w:rStyle w:val="CodiceHTML"/>
+        </w:rPr>
+        <w:t>JData</w:t>
+      </w:r>
+      <w:proofErr w:type="spellEnd"/>
+      <w:r>
+        <w:rPr>
+          <w:rStyle w:val="CodiceHTML"/>
+        </w:rPr>
+        <w:t xml:space="preserve"> &amp;, long), </w:t>
+      </w:r>
+      <w:proofErr w:type="spellStart"/>
+      <w:r>
+        <w:rPr>
+          <w:rStyle w:val="CodiceHTML"/>
+        </w:rPr>
+        <w:t>void</w:t>
+      </w:r>
+      <w:proofErr w:type="spellEnd"/>
+      <w:r>
+        <w:rPr>
+          <w:rStyle w:val="CodiceHTML"/>
+        </w:rPr>
+        <w:t xml:space="preserve"> (*</w:t>
+      </w:r>
+      <w:proofErr w:type="spellStart"/>
+      <w:r>
+        <w:rPr>
+          <w:rStyle w:val="CodiceHTML"/>
+        </w:rPr>
+        <w:t>onReceiveAck</w:t>
+      </w:r>
+      <w:proofErr w:type="spellEnd"/>
+      <w:r>
+        <w:rPr>
+          <w:rStyle w:val="CodiceHTML"/>
+        </w:rPr>
+        <w:t>)</w:t>
+      </w:r>
+      <w:r>
+        <w:rPr>
+          <w:rStyle w:val="CodiceHTML"/>
+        </w:rPr>
+        <w:t xml:space="preserve">(long), </w:t>
+      </w:r>
+      <w:proofErr w:type="spellStart"/>
+      <w:r>
+        <w:rPr>
+          <w:rStyle w:val="CodiceHTML"/>
+        </w:rPr>
+        <w:t>long</w:t>
+      </w:r>
+      <w:proofErr w:type="spellEnd"/>
+      <w:r>
+        <w:rPr>
+          <w:rStyle w:val="CodiceHTML"/>
+        </w:rPr>
+        <w:t xml:space="preserve"> (*</w:t>
+      </w:r>
+      <w:proofErr w:type="spellStart"/>
+      <w:r>
+        <w:rPr>
+          <w:rStyle w:val="CodiceHTML"/>
+        </w:rPr>
+        <w:t>getMessageID</w:t>
+      </w:r>
+      <w:proofErr w:type="spellEnd"/>
+      <w:r>
+        <w:rPr>
+          <w:rStyle w:val="CodiceHTML"/>
+        </w:rPr>
+        <w:t>)())</w:t>
       </w:r>
     </w:p>
     <w:p>
@@ -5968,7 +7328,61 @@
           <w:color w:val="000000" w:themeColor="text1"/>
           <w:lang w:eastAsia="it-IT"/>
         </w:rPr>
-        <w:t xml:space="preserve">(mmJTM) e tre puntatori a funzioni, rispettivamente un handler per la gestione dell’evento di ricezione di un messaggio, un handler per la gestione della ricezione di messaggi ACK e un puntatore a funzione che deve restituire un codice </w:t>
+        <w:t>(</w:t>
+      </w:r>
+      <w:proofErr w:type="spellStart"/>
+      <w:r>
+        <w:rPr>
+          <w:rFonts w:eastAsia="Times New Roman" w:cs="Times New Roman"/>
+          <w:color w:val="000000" w:themeColor="text1"/>
+          <w:lang w:eastAsia="it-IT"/>
+        </w:rPr>
+        <w:t>mmJTM</w:t>
+      </w:r>
+      <w:proofErr w:type="spellEnd"/>
+      <w:r>
+        <w:rPr>
+          <w:rFonts w:eastAsia="Times New Roman" w:cs="Times New Roman"/>
+          <w:color w:val="000000" w:themeColor="text1"/>
+          <w:lang w:eastAsia="it-IT"/>
+        </w:rPr>
+        <w:t xml:space="preserve">) e tre puntatori a funzioni, rispettivamente un </w:t>
+      </w:r>
+      <w:proofErr w:type="spellStart"/>
+      <w:r>
+        <w:rPr>
+          <w:rFonts w:eastAsia="Times New Roman" w:cs="Times New Roman"/>
+          <w:color w:val="000000" w:themeColor="text1"/>
+          <w:lang w:eastAsia="it-IT"/>
+        </w:rPr>
+        <w:t>handler</w:t>
+      </w:r>
+      <w:proofErr w:type="spellEnd"/>
+      <w:r>
+        <w:rPr>
+          <w:rFonts w:eastAsia="Times New Roman" w:cs="Times New Roman"/>
+          <w:color w:val="000000" w:themeColor="text1"/>
+          <w:lang w:eastAsia="it-IT"/>
+        </w:rPr>
+        <w:t xml:space="preserve"> per la gestione dell’evento di ricezione di un messaggio, un </w:t>
+      </w:r>
+      <w:proofErr w:type="spellStart"/>
+      <w:r>
+        <w:rPr>
+          <w:rFonts w:eastAsia="Times New Roman" w:cs="Times New Roman"/>
+          <w:color w:val="000000" w:themeColor="text1"/>
+          <w:lang w:eastAsia="it-IT"/>
+        </w:rPr>
+        <w:t>handler</w:t>
+      </w:r>
+      <w:proofErr w:type="spellEnd"/>
+      <w:r>
+        <w:rPr>
+          <w:rFonts w:eastAsia="Times New Roman" w:cs="Times New Roman"/>
+          <w:color w:val="000000" w:themeColor="text1"/>
+          <w:lang w:eastAsia="it-IT"/>
+        </w:rPr>
+        <w:t xml:space="preserve"> per la gestione della ricezione di messaggi ACK e un puntatore a funzione che deve restituire un codice </w:t>
       </w:r>
       <w:r>
         <w:rPr>
@@ -6131,7 +7545,43 @@
           <w:color w:val="000000" w:themeColor="text1"/>
           <w:lang w:eastAsia="it-IT"/>
         </w:rPr>
-        <w:t>In Arduino (e quindi Fishino UNO) non è possibile l’esecuzione di thread e processi per la mancanza di un sistema operativo, du</w:t>
+        <w:t xml:space="preserve">In Arduino (e quindi </w:t>
+      </w:r>
+      <w:proofErr w:type="spellStart"/>
+      <w:r>
+        <w:rPr>
+          <w:rFonts w:eastAsia="Times New Roman" w:cs="Times New Roman"/>
+          <w:color w:val="000000" w:themeColor="text1"/>
+          <w:lang w:eastAsia="it-IT"/>
+        </w:rPr>
+        <w:t>Fishino</w:t>
+      </w:r>
+      <w:proofErr w:type="spellEnd"/>
+      <w:r>
+        <w:rPr>
+          <w:rFonts w:eastAsia="Times New Roman" w:cs="Times New Roman"/>
+          <w:color w:val="000000" w:themeColor="text1"/>
+          <w:lang w:eastAsia="it-IT"/>
+        </w:rPr>
+        <w:t xml:space="preserve"> UNO) non è possibile l’esecuzione di </w:t>
+      </w:r>
+      <w:proofErr w:type="spellStart"/>
+      <w:r>
+        <w:rPr>
+          <w:rFonts w:eastAsia="Times New Roman" w:cs="Times New Roman"/>
+          <w:color w:val="000000" w:themeColor="text1"/>
+          <w:lang w:eastAsia="it-IT"/>
+        </w:rPr>
+        <w:t>thread</w:t>
+      </w:r>
+      <w:proofErr w:type="spellEnd"/>
+      <w:r>
+        <w:rPr>
+          <w:rFonts w:eastAsia="Times New Roman" w:cs="Times New Roman"/>
+          <w:color w:val="000000" w:themeColor="text1"/>
+          <w:lang w:eastAsia="it-IT"/>
+        </w:rPr>
+        <w:t xml:space="preserve"> e processi per la mancanza di un sistema operativo, du</w:t>
       </w:r>
       <w:r>
         <w:rPr>
@@ -6141,6 +7591,7 @@
         </w:rPr>
         <w:t xml:space="preserve">nque il polling e l’invio dei messaggi allo scadere dei rispettivi timer è affidato ad un membro funzionale della classe chiamato </w:t>
       </w:r>
+      <w:proofErr w:type="spellStart"/>
       <w:r>
         <w:rPr>
           <w:rFonts w:eastAsia="Times New Roman" w:cs="Times New Roman"/>
@@ -6150,6 +7601,7 @@
         </w:rPr>
         <w:t>loop</w:t>
       </w:r>
+      <w:proofErr w:type="spellEnd"/>
       <w:r>
         <w:rPr>
           <w:rFonts w:eastAsia="Times New Roman" w:cs="Times New Roman"/>
@@ -6167,6 +7619,7 @@
         </w:rPr>
         <w:t xml:space="preserve">che necessità di essere chiamato ripetutamente all’interno del firmware (la chiamata è stata posta dentro la funzione </w:t>
       </w:r>
+      <w:proofErr w:type="spellStart"/>
       <w:r>
         <w:rPr>
           <w:rFonts w:eastAsia="Times New Roman" w:cs="Times New Roman"/>
@@ -6176,6 +7629,7 @@
         </w:rPr>
         <w:t>loop</w:t>
       </w:r>
+      <w:proofErr w:type="spellEnd"/>
       <w:r>
         <w:rPr>
           <w:rFonts w:eastAsia="Times New Roman" w:cs="Times New Roman"/>
@@ -6229,6 +7683,7 @@
         </w:rPr>
         <w:t xml:space="preserve">Ogni volta che il metodo </w:t>
       </w:r>
+      <w:proofErr w:type="spellStart"/>
       <w:r>
         <w:rPr>
           <w:rFonts w:eastAsia="Times New Roman" w:cs="Times New Roman"/>
@@ -6238,6 +7693,7 @@
         </w:rPr>
         <w:t>loop</w:t>
       </w:r>
+      <w:proofErr w:type="spellEnd"/>
       <w:r>
         <w:rPr>
           <w:rFonts w:eastAsia="Times New Roman" w:cs="Times New Roman"/>
@@ -6252,7 +7708,25 @@
           <w:color w:val="000000" w:themeColor="text1"/>
           <w:lang w:eastAsia="it-IT"/>
         </w:rPr>
-        <w:t xml:space="preserve">provenienti da un altro host </w:t>
+        <w:t xml:space="preserve">provenienti da un altro </w:t>
+      </w:r>
+      <w:proofErr w:type="spellStart"/>
+      <w:r>
+        <w:rPr>
+          <w:rFonts w:eastAsia="Times New Roman" w:cs="Times New Roman"/>
+          <w:color w:val="000000" w:themeColor="text1"/>
+          <w:lang w:eastAsia="it-IT"/>
+        </w:rPr>
+        <w:t>host</w:t>
+      </w:r>
+      <w:proofErr w:type="spellEnd"/>
+      <w:r>
+        <w:rPr>
+          <w:rFonts w:eastAsia="Times New Roman" w:cs="Times New Roman"/>
+          <w:color w:val="000000" w:themeColor="text1"/>
+          <w:lang w:eastAsia="it-IT"/>
+        </w:rPr>
+        <w:t xml:space="preserve"> </w:t>
       </w:r>
       <w:r>
         <w:rPr>
@@ -6335,7 +7809,51 @@
         <w:rPr>
           <w:rStyle w:val="CodiceHTML"/>
         </w:rPr>
-        <w:t>long send(JData &amp;message)</w:t>
+        <w:t xml:space="preserve">long </w:t>
+      </w:r>
+      <w:proofErr w:type="spellStart"/>
+      <w:proofErr w:type="gramStart"/>
+      <w:r>
+        <w:rPr>
+          <w:rStyle w:val="CodiceHTML"/>
+        </w:rPr>
+        <w:t>send</w:t>
+      </w:r>
+      <w:proofErr w:type="spellEnd"/>
+      <w:r>
+        <w:rPr>
+          <w:rStyle w:val="CodiceHTML"/>
+        </w:rPr>
+        <w:t>(</w:t>
+      </w:r>
+      <w:proofErr w:type="spellStart"/>
+      <w:proofErr w:type="gramEnd"/>
+      <w:r>
+        <w:rPr>
+          <w:rStyle w:val="CodiceHTML"/>
+        </w:rPr>
+        <w:t>JData</w:t>
+      </w:r>
+      <w:proofErr w:type="spellEnd"/>
+      <w:r>
+        <w:rPr>
+          <w:rStyle w:val="CodiceHTML"/>
+        </w:rPr>
+        <w:t xml:space="preserve"> &amp;</w:t>
+      </w:r>
+      <w:proofErr w:type="spellStart"/>
+      <w:r>
+        <w:rPr>
+          <w:rStyle w:val="CodiceHTML"/>
+        </w:rPr>
+        <w:t>message</w:t>
+      </w:r>
+      <w:proofErr w:type="spellEnd"/>
+      <w:r>
+        <w:rPr>
+          <w:rStyle w:val="CodiceHTML"/>
+        </w:rPr>
+        <w:t>)</w:t>
       </w:r>
     </w:p>
     <w:p>
@@ -6364,8 +7882,27 @@
           <w:color w:val="000000" w:themeColor="text1"/>
           <w:lang w:eastAsia="it-IT"/>
         </w:rPr>
-        <w:t xml:space="preserve">Il metodo preleva l’istanza della classe JsonObject, contenuta dentro il parametro </w:t>
-      </w:r>
+        <w:t xml:space="preserve">Il metodo preleva l’istanza della classe </w:t>
+      </w:r>
+      <w:proofErr w:type="spellStart"/>
+      <w:r>
+        <w:rPr>
+          <w:rFonts w:eastAsia="Times New Roman" w:cs="Times New Roman"/>
+          <w:color w:val="000000" w:themeColor="text1"/>
+          <w:lang w:eastAsia="it-IT"/>
+        </w:rPr>
+        <w:t>JsonObject</w:t>
+      </w:r>
+      <w:proofErr w:type="spellEnd"/>
+      <w:r>
+        <w:rPr>
+          <w:rFonts w:eastAsia="Times New Roman" w:cs="Times New Roman"/>
+          <w:color w:val="000000" w:themeColor="text1"/>
+          <w:lang w:eastAsia="it-IT"/>
+        </w:rPr>
+        <w:t xml:space="preserve">, contenuta dentro il parametro </w:t>
+      </w:r>
+      <w:proofErr w:type="spellStart"/>
       <w:r>
         <w:rPr>
           <w:rFonts w:eastAsia="Times New Roman" w:cs="Times New Roman"/>
@@ -6375,6 +7912,7 @@
         </w:rPr>
         <w:t>message</w:t>
       </w:r>
+      <w:proofErr w:type="spellEnd"/>
       <w:r>
         <w:rPr>
           <w:rFonts w:eastAsia="Times New Roman" w:cs="Times New Roman"/>
@@ -6397,7 +7935,25 @@
           <w:color w:val="000000" w:themeColor="text1"/>
           <w:lang w:eastAsia="it-IT"/>
         </w:rPr>
-        <w:t>aggiunge l’identificativo del messaggio usando come valore il risultato della funzione a cui fa riferimento getMessageID (il puntatore a funzione è stato precedentemente passato al costruttore durante la creazione dell’oggetto della classe Jack)</w:t>
+        <w:t xml:space="preserve">aggiunge l’identificativo del messaggio usando come valore il risultato della funzione a cui fa riferimento </w:t>
+      </w:r>
+      <w:proofErr w:type="spellStart"/>
+      <w:r>
+        <w:rPr>
+          <w:rFonts w:eastAsia="Times New Roman" w:cs="Times New Roman"/>
+          <w:color w:val="000000" w:themeColor="text1"/>
+          <w:lang w:eastAsia="it-IT"/>
+        </w:rPr>
+        <w:t>getMessageID</w:t>
+      </w:r>
+      <w:proofErr w:type="spellEnd"/>
+      <w:r>
+        <w:rPr>
+          <w:rFonts w:eastAsia="Times New Roman" w:cs="Times New Roman"/>
+          <w:color w:val="000000" w:themeColor="text1"/>
+          <w:lang w:eastAsia="it-IT"/>
+        </w:rPr>
+        <w:t xml:space="preserve"> (il puntatore a funzione è stato precedentemente passato al costruttore durante la creazione dell’oggetto della classe Jack)</w:t>
       </w:r>
       <w:r>
         <w:rPr>
@@ -6440,7 +7996,25 @@
           <w:color w:val="000000" w:themeColor="text1"/>
           <w:lang w:eastAsia="it-IT"/>
         </w:rPr>
-        <w:t>all’oggetto JsonObject esso viene codificato in JSON e posto nel buffer contenente i messaggi in attesa di invio; esso verrà inviato allo scadere del timer di invio dei messaggi.</w:t>
+        <w:t xml:space="preserve">all’oggetto </w:t>
+      </w:r>
+      <w:proofErr w:type="spellStart"/>
+      <w:r>
+        <w:rPr>
+          <w:rFonts w:eastAsia="Times New Roman" w:cs="Times New Roman"/>
+          <w:color w:val="000000" w:themeColor="text1"/>
+          <w:lang w:eastAsia="it-IT"/>
+        </w:rPr>
+        <w:t>JsonObject</w:t>
+      </w:r>
+      <w:proofErr w:type="spellEnd"/>
+      <w:r>
+        <w:rPr>
+          <w:rFonts w:eastAsia="Times New Roman" w:cs="Times New Roman"/>
+          <w:color w:val="000000" w:themeColor="text1"/>
+          <w:lang w:eastAsia="it-IT"/>
+        </w:rPr>
+        <w:t xml:space="preserve"> esso viene codificato in JSON e posto nel buffer contenente i messaggi in attesa di invio; esso verrà inviato allo scadere del timer di invio dei messaggi.</w:t>
       </w:r>
     </w:p>
     <w:p>
@@ -6475,7 +8049,25 @@
           <w:color w:val="000000" w:themeColor="text1"/>
           <w:lang w:eastAsia="it-IT"/>
         </w:rPr>
-        <w:t xml:space="preserve"> handler che hanno il compito di gestire </w:t>
+        <w:t xml:space="preserve"> </w:t>
+      </w:r>
+      <w:proofErr w:type="spellStart"/>
+      <w:r>
+        <w:rPr>
+          <w:rFonts w:eastAsia="Times New Roman" w:cs="Times New Roman"/>
+          <w:color w:val="000000" w:themeColor="text1"/>
+          <w:lang w:eastAsia="it-IT"/>
+        </w:rPr>
+        <w:t>handler</w:t>
+      </w:r>
+      <w:proofErr w:type="spellEnd"/>
+      <w:r>
+        <w:rPr>
+          <w:rFonts w:eastAsia="Times New Roman" w:cs="Times New Roman"/>
+          <w:color w:val="000000" w:themeColor="text1"/>
+          <w:lang w:eastAsia="it-IT"/>
+        </w:rPr>
+        <w:t xml:space="preserve"> che hanno il compito di gestire </w:t>
       </w:r>
       <w:r>
         <w:rPr>
@@ -6510,8 +8102,45 @@
           <w:color w:val="000000" w:themeColor="text1"/>
           <w:lang w:eastAsia="it-IT"/>
         </w:rPr>
-        <w:t xml:space="preserve">Se la tipologia è un messaggio DATA viene istanziato un oggetto della classe contenitore JData e passato all’handler </w:t>
-      </w:r>
+        <w:t xml:space="preserve">Se la tipologia è un messaggio DATA viene istanziato un oggetto della classe contenitore </w:t>
+      </w:r>
+      <w:proofErr w:type="spellStart"/>
+      <w:r>
+        <w:rPr>
+          <w:rFonts w:eastAsia="Times New Roman" w:cs="Times New Roman"/>
+          <w:color w:val="000000" w:themeColor="text1"/>
+          <w:lang w:eastAsia="it-IT"/>
+        </w:rPr>
+        <w:t>JData</w:t>
+      </w:r>
+      <w:proofErr w:type="spellEnd"/>
+      <w:r>
+        <w:rPr>
+          <w:rFonts w:eastAsia="Times New Roman" w:cs="Times New Roman"/>
+          <w:color w:val="000000" w:themeColor="text1"/>
+          <w:lang w:eastAsia="it-IT"/>
+        </w:rPr>
+        <w:t xml:space="preserve"> e passato all’</w:t>
+      </w:r>
+      <w:proofErr w:type="spellStart"/>
+      <w:r>
+        <w:rPr>
+          <w:rFonts w:eastAsia="Times New Roman" w:cs="Times New Roman"/>
+          <w:color w:val="000000" w:themeColor="text1"/>
+          <w:lang w:eastAsia="it-IT"/>
+        </w:rPr>
+        <w:t>handler</w:t>
+      </w:r>
+      <w:proofErr w:type="spellEnd"/>
+      <w:r>
+        <w:rPr>
+          <w:rFonts w:eastAsia="Times New Roman" w:cs="Times New Roman"/>
+          <w:color w:val="000000" w:themeColor="text1"/>
+          <w:lang w:eastAsia="it-IT"/>
+        </w:rPr>
+        <w:t xml:space="preserve"> </w:t>
+      </w:r>
+      <w:proofErr w:type="spellStart"/>
       <w:r>
         <w:rPr>
           <w:rFonts w:eastAsia="Times New Roman" w:cs="Times New Roman"/>
@@ -6521,14 +8150,34 @@
         </w:rPr>
         <w:t>onReceive</w:t>
       </w:r>
-      <w:r>
-        <w:rPr>
-          <w:rFonts w:eastAsia="Times New Roman" w:cs="Times New Roman"/>
-          <w:color w:val="000000" w:themeColor="text1"/>
-          <w:lang w:eastAsia="it-IT"/>
-        </w:rPr>
-        <w:t xml:space="preserve"> insieme all’identificativo del messaggio; se invece il messaggio è una conferma viene prelevato l’identificativo e viene passato all’handler </w:t>
-      </w:r>
+      <w:proofErr w:type="spellEnd"/>
+      <w:r>
+        <w:rPr>
+          <w:rFonts w:eastAsia="Times New Roman" w:cs="Times New Roman"/>
+          <w:color w:val="000000" w:themeColor="text1"/>
+          <w:lang w:eastAsia="it-IT"/>
+        </w:rPr>
+        <w:t xml:space="preserve"> insieme all’identificativo del messaggio; se invece il messaggio è una conferma viene prelevato l’identificativo e viene passato all’</w:t>
+      </w:r>
+      <w:proofErr w:type="spellStart"/>
+      <w:r>
+        <w:rPr>
+          <w:rFonts w:eastAsia="Times New Roman" w:cs="Times New Roman"/>
+          <w:color w:val="000000" w:themeColor="text1"/>
+          <w:lang w:eastAsia="it-IT"/>
+        </w:rPr>
+        <w:t>handler</w:t>
+      </w:r>
+      <w:proofErr w:type="spellEnd"/>
+      <w:r>
+        <w:rPr>
+          <w:rFonts w:eastAsia="Times New Roman" w:cs="Times New Roman"/>
+          <w:color w:val="000000" w:themeColor="text1"/>
+          <w:lang w:eastAsia="it-IT"/>
+        </w:rPr>
+        <w:t xml:space="preserve"> </w:t>
+      </w:r>
+      <w:proofErr w:type="spellStart"/>
       <w:r>
         <w:rPr>
           <w:rFonts w:eastAsia="Times New Roman" w:cs="Times New Roman"/>
@@ -6538,6 +8187,7 @@
         </w:rPr>
         <w:t>onReceiveAck</w:t>
       </w:r>
+      <w:proofErr w:type="spellEnd"/>
       <w:r>
         <w:rPr>
           <w:rFonts w:eastAsia="Times New Roman" w:cs="Times New Roman"/>
@@ -6623,7 +8273,43 @@
           <w:color w:val="000000" w:themeColor="text1"/>
           <w:lang w:eastAsia="it-IT"/>
         </w:rPr>
-        <w:t>ha il compito di gestire l’hardware dei sensori e di generare i messaggi da inviare all’applicazione per smartphone Android.</w:t>
+        <w:t xml:space="preserve">ha il compito di gestire l’hardware dei sensori e di generare i messaggi da inviare all’applicazione per </w:t>
+      </w:r>
+      <w:proofErr w:type="spellStart"/>
+      <w:r>
+        <w:rPr>
+          <w:rFonts w:eastAsia="Times New Roman" w:cs="Times New Roman"/>
+          <w:color w:val="000000" w:themeColor="text1"/>
+          <w:lang w:eastAsia="it-IT"/>
+        </w:rPr>
+        <w:t>smartphone</w:t>
+      </w:r>
+      <w:proofErr w:type="spellEnd"/>
+      <w:r>
+        <w:rPr>
+          <w:rFonts w:eastAsia="Times New Roman" w:cs="Times New Roman"/>
+          <w:color w:val="000000" w:themeColor="text1"/>
+          <w:lang w:eastAsia="it-IT"/>
+        </w:rPr>
+        <w:t xml:space="preserve"> </w:t>
+      </w:r>
+      <w:proofErr w:type="spellStart"/>
+      <w:r>
+        <w:rPr>
+          <w:rFonts w:eastAsia="Times New Roman" w:cs="Times New Roman"/>
+          <w:color w:val="000000" w:themeColor="text1"/>
+          <w:lang w:eastAsia="it-IT"/>
+        </w:rPr>
+        <w:t>Android</w:t>
+      </w:r>
+      <w:proofErr w:type="spellEnd"/>
+      <w:r>
+        <w:rPr>
+          <w:rFonts w:eastAsia="Times New Roman" w:cs="Times New Roman"/>
+          <w:color w:val="000000" w:themeColor="text1"/>
+          <w:lang w:eastAsia="it-IT"/>
+        </w:rPr>
+        <w:t>.</w:t>
       </w:r>
     </w:p>
     <w:p>
@@ -6677,6 +8363,7 @@
         </w:rPr>
         <w:t xml:space="preserve"> e </w:t>
       </w:r>
+      <w:proofErr w:type="spellStart"/>
       <w:r>
         <w:rPr>
           <w:rFonts w:eastAsia="Times New Roman" w:cs="Times New Roman"/>
@@ -6686,6 +8373,7 @@
         </w:rPr>
         <w:t>loop</w:t>
       </w:r>
+      <w:proofErr w:type="spellEnd"/>
       <w:r>
         <w:rPr>
           <w:rFonts w:eastAsia="Times New Roman" w:cs="Times New Roman"/>
@@ -6746,6 +8434,7 @@
         </w:rPr>
         <w:t xml:space="preserve">; essa invoca alcune funzioni disegnate specificatamente per l’hardware di cui è dotato il bracciale: </w:t>
       </w:r>
+      <w:proofErr w:type="spellStart"/>
       <w:r>
         <w:rPr>
           <w:rFonts w:eastAsia="Times New Roman" w:cs="Times New Roman"/>
@@ -6755,6 +8444,7 @@
         </w:rPr>
         <w:t>setupSensor</w:t>
       </w:r>
+      <w:proofErr w:type="spellEnd"/>
       <w:r>
         <w:rPr>
           <w:rFonts w:eastAsia="Times New Roman" w:cs="Times New Roman"/>
@@ -6763,6 +8453,7 @@
         </w:rPr>
         <w:t xml:space="preserve"> e </w:t>
       </w:r>
+      <w:proofErr w:type="spellStart"/>
       <w:r>
         <w:rPr>
           <w:rFonts w:eastAsia="Times New Roman" w:cs="Times New Roman"/>
@@ -6772,6 +8463,7 @@
         </w:rPr>
         <w:t>setupBluetooth</w:t>
       </w:r>
+      <w:proofErr w:type="spellEnd"/>
       <w:r>
         <w:rPr>
           <w:rFonts w:eastAsia="Times New Roman" w:cs="Times New Roman"/>
@@ -6832,8 +8524,18 @@
           <w:color w:val="000000" w:themeColor="text1"/>
           <w:lang w:eastAsia="it-IT"/>
         </w:rPr>
-        <w:t>ne di configurazione inizializza la seriale software necessaria per comunicare con il modulo bluetooth</w:t>
-      </w:r>
+        <w:t xml:space="preserve">ne di configurazione inizializza la seriale software necessaria per comunicare con il modulo </w:t>
+      </w:r>
+      <w:proofErr w:type="spellStart"/>
+      <w:r>
+        <w:rPr>
+          <w:rFonts w:eastAsia="Times New Roman" w:cs="Times New Roman"/>
+          <w:color w:val="000000" w:themeColor="text1"/>
+          <w:lang w:eastAsia="it-IT"/>
+        </w:rPr>
+        <w:t>bluetooth</w:t>
+      </w:r>
+      <w:proofErr w:type="spellEnd"/>
       <w:r>
         <w:rPr>
           <w:rFonts w:eastAsia="Times New Roman" w:cs="Times New Roman"/>
@@ -6859,7 +8561,43 @@
           <w:color w:val="000000" w:themeColor="text1"/>
           <w:lang w:eastAsia="it-IT"/>
         </w:rPr>
-        <w:t>Per pilotare i sensori sono state implementate alcune funzioni: sleepSensor e wakeupSensor, che come rivela in nome, hanno il compito rispettivamente di spegnere e di accendere i sensori.</w:t>
+        <w:t xml:space="preserve">Per pilotare i sensori sono state implementate alcune funzioni: </w:t>
+      </w:r>
+      <w:proofErr w:type="spellStart"/>
+      <w:r>
+        <w:rPr>
+          <w:rFonts w:eastAsia="Times New Roman" w:cs="Times New Roman"/>
+          <w:color w:val="000000" w:themeColor="text1"/>
+          <w:lang w:eastAsia="it-IT"/>
+        </w:rPr>
+        <w:t>sleepSensor</w:t>
+      </w:r>
+      <w:proofErr w:type="spellEnd"/>
+      <w:r>
+        <w:rPr>
+          <w:rFonts w:eastAsia="Times New Roman" w:cs="Times New Roman"/>
+          <w:color w:val="000000" w:themeColor="text1"/>
+          <w:lang w:eastAsia="it-IT"/>
+        </w:rPr>
+        <w:t xml:space="preserve"> e </w:t>
+      </w:r>
+      <w:proofErr w:type="spellStart"/>
+      <w:r>
+        <w:rPr>
+          <w:rFonts w:eastAsia="Times New Roman" w:cs="Times New Roman"/>
+          <w:color w:val="000000" w:themeColor="text1"/>
+          <w:lang w:eastAsia="it-IT"/>
+        </w:rPr>
+        <w:t>wakeupSensor</w:t>
+      </w:r>
+      <w:proofErr w:type="spellEnd"/>
+      <w:r>
+        <w:rPr>
+          <w:rFonts w:eastAsia="Times New Roman" w:cs="Times New Roman"/>
+          <w:color w:val="000000" w:themeColor="text1"/>
+          <w:lang w:eastAsia="it-IT"/>
+        </w:rPr>
+        <w:t>, che come rivela in nome, hanno il compito rispettivamente di spegnere e di accendere i sensori.</w:t>
       </w:r>
     </w:p>
     <w:p>
@@ -6878,15 +8616,69 @@
           <w:color w:val="000000" w:themeColor="text1"/>
           <w:lang w:eastAsia="it-IT"/>
         </w:rPr>
-        <w:t>Le letture dei sensori vengono prelevate grazie all’ausilio delle funzioni: getGSR, ge</w:t>
-      </w:r>
-      <w:r>
-        <w:rPr>
-          <w:rFonts w:eastAsia="Times New Roman" w:cs="Times New Roman"/>
-          <w:color w:val="000000" w:themeColor="text1"/>
-          <w:lang w:eastAsia="it-IT"/>
-        </w:rPr>
-        <w:t xml:space="preserve">tTemperature e getTimestamp, il cui compito è quello </w:t>
+        <w:t xml:space="preserve">Le letture dei sensori vengono prelevate grazie all’ausilio delle funzioni: </w:t>
+      </w:r>
+      <w:proofErr w:type="spellStart"/>
+      <w:r>
+        <w:rPr>
+          <w:rFonts w:eastAsia="Times New Roman" w:cs="Times New Roman"/>
+          <w:color w:val="000000" w:themeColor="text1"/>
+          <w:lang w:eastAsia="it-IT"/>
+        </w:rPr>
+        <w:t>getGSR</w:t>
+      </w:r>
+      <w:proofErr w:type="spellEnd"/>
+      <w:r>
+        <w:rPr>
+          <w:rFonts w:eastAsia="Times New Roman" w:cs="Times New Roman"/>
+          <w:color w:val="000000" w:themeColor="text1"/>
+          <w:lang w:eastAsia="it-IT"/>
+        </w:rPr>
+        <w:t xml:space="preserve">, </w:t>
+      </w:r>
+      <w:proofErr w:type="spellStart"/>
+      <w:r>
+        <w:rPr>
+          <w:rFonts w:eastAsia="Times New Roman" w:cs="Times New Roman"/>
+          <w:color w:val="000000" w:themeColor="text1"/>
+          <w:lang w:eastAsia="it-IT"/>
+        </w:rPr>
+        <w:t>ge</w:t>
+      </w:r>
+      <w:r>
+        <w:rPr>
+          <w:rFonts w:eastAsia="Times New Roman" w:cs="Times New Roman"/>
+          <w:color w:val="000000" w:themeColor="text1"/>
+          <w:lang w:eastAsia="it-IT"/>
+        </w:rPr>
+        <w:t>tTemperature</w:t>
+      </w:r>
+      <w:proofErr w:type="spellEnd"/>
+      <w:r>
+        <w:rPr>
+          <w:rFonts w:eastAsia="Times New Roman" w:cs="Times New Roman"/>
+          <w:color w:val="000000" w:themeColor="text1"/>
+          <w:lang w:eastAsia="it-IT"/>
+        </w:rPr>
+        <w:t xml:space="preserve"> e </w:t>
+      </w:r>
+      <w:proofErr w:type="spellStart"/>
+      <w:r>
+        <w:rPr>
+          <w:rFonts w:eastAsia="Times New Roman" w:cs="Times New Roman"/>
+          <w:color w:val="000000" w:themeColor="text1"/>
+          <w:lang w:eastAsia="it-IT"/>
+        </w:rPr>
+        <w:t>getTimestamp</w:t>
+      </w:r>
+      <w:proofErr w:type="spellEnd"/>
+      <w:r>
+        <w:rPr>
+          <w:rFonts w:eastAsia="Times New Roman" w:cs="Times New Roman"/>
+          <w:color w:val="000000" w:themeColor="text1"/>
+          <w:lang w:eastAsia="it-IT"/>
+        </w:rPr>
+        <w:t xml:space="preserve">, il cui compito è quello </w:t>
       </w:r>
       <w:r>
         <w:rPr>
@@ -6923,6 +8715,7 @@
         </w:rPr>
         <w:t xml:space="preserve">, </w:t>
       </w:r>
+      <w:proofErr w:type="spellStart"/>
       <w:r>
         <w:rPr>
           <w:rFonts w:eastAsia="Times New Roman" w:cs="Times New Roman"/>
@@ -6932,6 +8725,7 @@
         </w:rPr>
         <w:t>loop</w:t>
       </w:r>
+      <w:proofErr w:type="spellEnd"/>
       <w:r>
         <w:rPr>
           <w:rFonts w:eastAsia="Times New Roman" w:cs="Times New Roman"/>
@@ -6954,7 +8748,43 @@
           <w:color w:val="000000" w:themeColor="text1"/>
           <w:lang w:eastAsia="it-IT"/>
         </w:rPr>
-        <w:t xml:space="preserve"> i sensori, invia il messaggio allo smartphone Android contenente le letture dei sensori e disabilita i sensori.</w:t>
+        <w:t xml:space="preserve"> i sensori, invia il messaggio allo </w:t>
+      </w:r>
+      <w:proofErr w:type="spellStart"/>
+      <w:r>
+        <w:rPr>
+          <w:rFonts w:eastAsia="Times New Roman" w:cs="Times New Roman"/>
+          <w:color w:val="000000" w:themeColor="text1"/>
+          <w:lang w:eastAsia="it-IT"/>
+        </w:rPr>
+        <w:t>smartphone</w:t>
+      </w:r>
+      <w:proofErr w:type="spellEnd"/>
+      <w:r>
+        <w:rPr>
+          <w:rFonts w:eastAsia="Times New Roman" w:cs="Times New Roman"/>
+          <w:color w:val="000000" w:themeColor="text1"/>
+          <w:lang w:eastAsia="it-IT"/>
+        </w:rPr>
+        <w:t xml:space="preserve"> </w:t>
+      </w:r>
+      <w:proofErr w:type="spellStart"/>
+      <w:r>
+        <w:rPr>
+          <w:rFonts w:eastAsia="Times New Roman" w:cs="Times New Roman"/>
+          <w:color w:val="000000" w:themeColor="text1"/>
+          <w:lang w:eastAsia="it-IT"/>
+        </w:rPr>
+        <w:t>Android</w:t>
+      </w:r>
+      <w:proofErr w:type="spellEnd"/>
+      <w:r>
+        <w:rPr>
+          <w:rFonts w:eastAsia="Times New Roman" w:cs="Times New Roman"/>
+          <w:color w:val="000000" w:themeColor="text1"/>
+          <w:lang w:eastAsia="it-IT"/>
+        </w:rPr>
+        <w:t xml:space="preserve"> contenente le letture dei sensori e disabilita i sensori.</w:t>
       </w:r>
     </w:p>
     <w:p>
@@ -6998,15 +8828,69 @@
           <w:color w:val="000000" w:themeColor="text1"/>
           <w:lang w:eastAsia="it-IT"/>
         </w:rPr>
-        <w:t>L’applicazione per smartphone Android è stata costruita utilizzando</w:t>
-      </w:r>
-      <w:r>
-        <w:rPr>
-          <w:rFonts w:eastAsia="Times New Roman" w:cs="Times New Roman"/>
-          <w:color w:val="000000" w:themeColor="text1"/>
-          <w:lang w:eastAsia="it-IT"/>
-        </w:rPr>
-        <w:t xml:space="preserve"> l’ambiente di sviluppo Androd </w:t>
+        <w:t xml:space="preserve">L’applicazione per </w:t>
+      </w:r>
+      <w:proofErr w:type="spellStart"/>
+      <w:r>
+        <w:rPr>
+          <w:rFonts w:eastAsia="Times New Roman" w:cs="Times New Roman"/>
+          <w:color w:val="000000" w:themeColor="text1"/>
+          <w:lang w:eastAsia="it-IT"/>
+        </w:rPr>
+        <w:t>smartphone</w:t>
+      </w:r>
+      <w:proofErr w:type="spellEnd"/>
+      <w:r>
+        <w:rPr>
+          <w:rFonts w:eastAsia="Times New Roman" w:cs="Times New Roman"/>
+          <w:color w:val="000000" w:themeColor="text1"/>
+          <w:lang w:eastAsia="it-IT"/>
+        </w:rPr>
+        <w:t xml:space="preserve"> </w:t>
+      </w:r>
+      <w:proofErr w:type="spellStart"/>
+      <w:r>
+        <w:rPr>
+          <w:rFonts w:eastAsia="Times New Roman" w:cs="Times New Roman"/>
+          <w:color w:val="000000" w:themeColor="text1"/>
+          <w:lang w:eastAsia="it-IT"/>
+        </w:rPr>
+        <w:t>Android</w:t>
+      </w:r>
+      <w:proofErr w:type="spellEnd"/>
+      <w:r>
+        <w:rPr>
+          <w:rFonts w:eastAsia="Times New Roman" w:cs="Times New Roman"/>
+          <w:color w:val="000000" w:themeColor="text1"/>
+          <w:lang w:eastAsia="it-IT"/>
+        </w:rPr>
+        <w:t xml:space="preserve"> è stata costruita utilizzando</w:t>
+      </w:r>
+      <w:r>
+        <w:rPr>
+          <w:rFonts w:eastAsia="Times New Roman" w:cs="Times New Roman"/>
+          <w:color w:val="000000" w:themeColor="text1"/>
+          <w:lang w:eastAsia="it-IT"/>
+        </w:rPr>
+        <w:t xml:space="preserve"> l’ambiente di sviluppo </w:t>
+      </w:r>
+      <w:proofErr w:type="spellStart"/>
+      <w:r>
+        <w:rPr>
+          <w:rFonts w:eastAsia="Times New Roman" w:cs="Times New Roman"/>
+          <w:color w:val="000000" w:themeColor="text1"/>
+          <w:lang w:eastAsia="it-IT"/>
+        </w:rPr>
+        <w:t>Androd</w:t>
+      </w:r>
+      <w:proofErr w:type="spellEnd"/>
+      <w:r>
+        <w:rPr>
+          <w:rFonts w:eastAsia="Times New Roman" w:cs="Times New Roman"/>
+          <w:color w:val="000000" w:themeColor="text1"/>
+          <w:lang w:eastAsia="it-IT"/>
+        </w:rPr>
+        <w:t xml:space="preserve"> </w:t>
       </w:r>
       <w:r>
         <w:rPr>
@@ -7276,7 +9160,23 @@
           <w:rFonts w:eastAsia="Times New Roman" w:cs="Times New Roman"/>
           <w:lang w:eastAsia="it-IT"/>
         </w:rPr>
-        <w:t xml:space="preserve"> una basetta sperimentale (breadboard) </w:t>
+        <w:t xml:space="preserve"> una basetta sperimentale (</w:t>
+      </w:r>
+      <w:proofErr w:type="spellStart"/>
+      <w:r>
+        <w:rPr>
+          <w:rFonts w:eastAsia="Times New Roman" w:cs="Times New Roman"/>
+          <w:lang w:eastAsia="it-IT"/>
+        </w:rPr>
+        <w:t>breadboard</w:t>
+      </w:r>
+      <w:proofErr w:type="spellEnd"/>
+      <w:r>
+        <w:rPr>
+          <w:rFonts w:eastAsia="Times New Roman" w:cs="Times New Roman"/>
+          <w:lang w:eastAsia="it-IT"/>
+        </w:rPr>
+        <w:t xml:space="preserve">) </w:t>
       </w:r>
       <w:r>
         <w:rPr>
@@ -7297,7 +9197,23 @@
           <w:rFonts w:eastAsia="Times New Roman" w:cs="Times New Roman"/>
           <w:lang w:eastAsia="it-IT"/>
         </w:rPr>
-        <w:t xml:space="preserve"> adeguatamente testato, è stato costruito il PCB finale utilizzando il software Fritzing per generare lo schema del circuito.</w:t>
+        <w:t xml:space="preserve"> adeguatamente testato, è stato costruito il PCB finale utilizzando il software </w:t>
+      </w:r>
+      <w:proofErr w:type="spellStart"/>
+      <w:r>
+        <w:rPr>
+          <w:rFonts w:eastAsia="Times New Roman" w:cs="Times New Roman"/>
+          <w:lang w:eastAsia="it-IT"/>
+        </w:rPr>
+        <w:t>Fritzing</w:t>
+      </w:r>
+      <w:proofErr w:type="spellEnd"/>
+      <w:r>
+        <w:rPr>
+          <w:rFonts w:eastAsia="Times New Roman" w:cs="Times New Roman"/>
+          <w:lang w:eastAsia="it-IT"/>
+        </w:rPr>
+        <w:t xml:space="preserve"> per generare lo schema del circuito.</w:t>
       </w:r>
     </w:p>
     <w:p>
@@ -7356,7 +9272,23 @@
           <w:rFonts w:eastAsia="Times New Roman" w:cs="Times New Roman"/>
           <w:lang w:eastAsia="it-IT"/>
         </w:rPr>
-        <w:t xml:space="preserve">a seriale hardware presente in Fishino UNO e </w:t>
+        <w:t xml:space="preserve">a seriale hardware presente in </w:t>
+      </w:r>
+      <w:proofErr w:type="spellStart"/>
+      <w:r>
+        <w:rPr>
+          <w:rFonts w:eastAsia="Times New Roman" w:cs="Times New Roman"/>
+          <w:lang w:eastAsia="it-IT"/>
+        </w:rPr>
+        <w:t>Fishino</w:t>
+      </w:r>
+      <w:proofErr w:type="spellEnd"/>
+      <w:r>
+        <w:rPr>
+          <w:rFonts w:eastAsia="Times New Roman" w:cs="Times New Roman"/>
+          <w:lang w:eastAsia="it-IT"/>
+        </w:rPr>
+        <w:t xml:space="preserve"> UNO e </w:t>
       </w:r>
       <w:r>
         <w:rPr>
@@ -7423,7 +9355,23 @@
           <w:rFonts w:eastAsia="Times New Roman" w:cs="Times New Roman"/>
           <w:lang w:eastAsia="it-IT"/>
         </w:rPr>
-        <w:t>il seguente snippet di codice</w:t>
+        <w:t xml:space="preserve">il seguente </w:t>
+      </w:r>
+      <w:proofErr w:type="spellStart"/>
+      <w:r>
+        <w:rPr>
+          <w:rFonts w:eastAsia="Times New Roman" w:cs="Times New Roman"/>
+          <w:lang w:eastAsia="it-IT"/>
+        </w:rPr>
+        <w:t>snippet</w:t>
+      </w:r>
+      <w:proofErr w:type="spellEnd"/>
+      <w:r>
+        <w:rPr>
+          <w:rFonts w:eastAsia="Times New Roman" w:cs="Times New Roman"/>
+          <w:lang w:eastAsia="it-IT"/>
+        </w:rPr>
+        <w:t xml:space="preserve"> di codice</w:t>
       </w:r>
       <w:r>
         <w:rPr>
@@ -7451,25 +9399,53 @@
         <w:rPr>
           <w:rStyle w:val="CodiceHTML"/>
         </w:rPr>
-        <w:t>#ifdef DEBUG</w:t>
-      </w:r>
-    </w:p>
-    <w:p>
-      <w:pPr>
+        <w:t>#</w:t>
+      </w:r>
+      <w:proofErr w:type="spellStart"/>
+      <w:r>
         <w:rPr>
           <w:rStyle w:val="CodiceHTML"/>
         </w:rPr>
-      </w:pPr>
+        <w:t>ifdef</w:t>
+      </w:r>
+      <w:proofErr w:type="spellEnd"/>
       <w:r>
         <w:rPr>
           <w:rStyle w:val="CodiceHTML"/>
         </w:rPr>
-        <w:t xml:space="preserve">  Serial.print(F("</w:t>
-      </w:r>
-      <w:r>
+        <w:t xml:space="preserve"> DEBUG</w:t>
+      </w:r>
+    </w:p>
+    <w:p>
+      <w:pPr>
         <w:rPr>
           <w:rStyle w:val="CodiceHTML"/>
         </w:rPr>
+      </w:pPr>
+      <w:r>
+        <w:rPr>
+          <w:rStyle w:val="CodiceHTML"/>
+        </w:rPr>
+        <w:t xml:space="preserve">  </w:t>
+      </w:r>
+      <w:proofErr w:type="spellStart"/>
+      <w:r>
+        <w:rPr>
+          <w:rStyle w:val="CodiceHTML"/>
+        </w:rPr>
+        <w:t>Serial.print</w:t>
+      </w:r>
+      <w:proofErr w:type="spellEnd"/>
+      <w:r>
+        <w:rPr>
+          <w:rStyle w:val="CodiceHTML"/>
+        </w:rPr>
+        <w:t>(F("</w:t>
+      </w:r>
+      <w:r>
+        <w:rPr>
+          <w:rStyle w:val="CodiceHTML"/>
+        </w:rPr>
         <w:t>log</w:t>
       </w:r>
       <w:r>
@@ -7489,8 +9465,16 @@
         <w:rPr>
           <w:rStyle w:val="CodiceHTML"/>
         </w:rPr>
-        <w:t>#endif</w:t>
-      </w:r>
+        <w:t>#</w:t>
+      </w:r>
+      <w:proofErr w:type="spellStart"/>
+      <w:r>
+        <w:rPr>
+          <w:rStyle w:val="CodiceHTML"/>
+        </w:rPr>
+        <w:t>endif</w:t>
+      </w:r>
+      <w:proofErr w:type="spellEnd"/>
     </w:p>
     <w:p>
       <w:pPr>
@@ -7674,7 +9658,23 @@
           <w:rFonts w:eastAsia="Times New Roman" w:cs="Times New Roman"/>
           <w:lang w:eastAsia="it-IT"/>
         </w:rPr>
-        <w:t>visionando direttamente il messaggio processato utilizzando la seriale hardware disponibile in Fishino UNO e il Monitor seriale disponibile in Arduino IDE.</w:t>
+        <w:t xml:space="preserve">visionando direttamente il messaggio processato utilizzando la seriale hardware disponibile in </w:t>
+      </w:r>
+      <w:proofErr w:type="spellStart"/>
+      <w:r>
+        <w:rPr>
+          <w:rFonts w:eastAsia="Times New Roman" w:cs="Times New Roman"/>
+          <w:lang w:eastAsia="it-IT"/>
+        </w:rPr>
+        <w:t>Fishino</w:t>
+      </w:r>
+      <w:proofErr w:type="spellEnd"/>
+      <w:r>
+        <w:rPr>
+          <w:rFonts w:eastAsia="Times New Roman" w:cs="Times New Roman"/>
+          <w:lang w:eastAsia="it-IT"/>
+        </w:rPr>
+        <w:t xml:space="preserve"> UNO e il Monitor seriale disponibile in Arduino IDE.</w:t>
       </w:r>
     </w:p>
     <w:p>
@@ -7691,7 +9691,39 @@
           <w:rFonts w:eastAsia="Times New Roman" w:cs="Times New Roman"/>
           <w:lang w:eastAsia="it-IT"/>
         </w:rPr>
-        <w:t>Per quanto riguarda la comunicazione tra il modulo HM-10 e l’applicazione smartphone Android è stata testata e sviluppata utilizzando un’applicazione di terze parti (</w:t>
+        <w:t xml:space="preserve">Per quanto riguarda la comunicazione tra il modulo HM-10 e l’applicazione </w:t>
+      </w:r>
+      <w:proofErr w:type="spellStart"/>
+      <w:r>
+        <w:rPr>
+          <w:rFonts w:eastAsia="Times New Roman" w:cs="Times New Roman"/>
+          <w:lang w:eastAsia="it-IT"/>
+        </w:rPr>
+        <w:t>smartphone</w:t>
+      </w:r>
+      <w:proofErr w:type="spellEnd"/>
+      <w:r>
+        <w:rPr>
+          <w:rFonts w:eastAsia="Times New Roman" w:cs="Times New Roman"/>
+          <w:lang w:eastAsia="it-IT"/>
+        </w:rPr>
+        <w:t xml:space="preserve"> </w:t>
+      </w:r>
+      <w:proofErr w:type="spellStart"/>
+      <w:r>
+        <w:rPr>
+          <w:rFonts w:eastAsia="Times New Roman" w:cs="Times New Roman"/>
+          <w:lang w:eastAsia="it-IT"/>
+        </w:rPr>
+        <w:t>Android</w:t>
+      </w:r>
+      <w:proofErr w:type="spellEnd"/>
+      <w:r>
+        <w:rPr>
+          <w:rFonts w:eastAsia="Times New Roman" w:cs="Times New Roman"/>
+          <w:lang w:eastAsia="it-IT"/>
+        </w:rPr>
+        <w:t xml:space="preserve"> è stata testata e sviluppata utilizzando un’applicazione di terze parti (</w:t>
       </w:r>
       <w:hyperlink r:id="rId28" w:history="1">
         <w:r>
@@ -7719,7 +9751,23 @@
           <w:rFonts w:eastAsia="Times New Roman" w:cs="Times New Roman"/>
           <w:lang w:eastAsia="it-IT"/>
         </w:rPr>
-        <w:t xml:space="preserve"> da cui è stato anche ricavato il codice di gestione del Bluetooth Low Energy per l’applicazione Lewe2.0.</w:t>
+        <w:t xml:space="preserve"> da cui è stato anche ricavato il codice di gestione del Bluetooth </w:t>
+      </w:r>
+      <w:proofErr w:type="spellStart"/>
+      <w:r>
+        <w:rPr>
+          <w:rFonts w:eastAsia="Times New Roman" w:cs="Times New Roman"/>
+          <w:lang w:eastAsia="it-IT"/>
+        </w:rPr>
+        <w:t>Low</w:t>
+      </w:r>
+      <w:proofErr w:type="spellEnd"/>
+      <w:r>
+        <w:rPr>
+          <w:rFonts w:eastAsia="Times New Roman" w:cs="Times New Roman"/>
+          <w:lang w:eastAsia="it-IT"/>
+        </w:rPr>
+        <w:t xml:space="preserve"> Energy per l’applicazione Lewe2.0.</w:t>
       </w:r>
     </w:p>
     <w:p>
@@ -7750,7 +9798,87 @@
           <w:rFonts w:eastAsia="Times New Roman" w:cs="Times New Roman"/>
           <w:lang w:eastAsia="it-IT"/>
         </w:rPr>
-        <w:t xml:space="preserve"> insieme. Per il debugging è stata sviluppata una classe (Logger) con la quale è possibile stampare delle stringhe di debug (e di errore) utilizzando lo strumento lo strumento LogCat contenuto in Android Studio.</w:t>
+        <w:t xml:space="preserve"> insieme. Per il </w:t>
+      </w:r>
+      <w:proofErr w:type="spellStart"/>
+      <w:r>
+        <w:rPr>
+          <w:rFonts w:eastAsia="Times New Roman" w:cs="Times New Roman"/>
+          <w:lang w:eastAsia="it-IT"/>
+        </w:rPr>
+        <w:t>debugging</w:t>
+      </w:r>
+      <w:proofErr w:type="spellEnd"/>
+      <w:r>
+        <w:rPr>
+          <w:rFonts w:eastAsia="Times New Roman" w:cs="Times New Roman"/>
+          <w:lang w:eastAsia="it-IT"/>
+        </w:rPr>
+        <w:t xml:space="preserve"> è stata sviluppata una classe (</w:t>
+      </w:r>
+      <w:proofErr w:type="spellStart"/>
+      <w:r>
+        <w:rPr>
+          <w:rFonts w:eastAsia="Times New Roman" w:cs="Times New Roman"/>
+          <w:lang w:eastAsia="it-IT"/>
+        </w:rPr>
+        <w:t>Logger</w:t>
+      </w:r>
+      <w:proofErr w:type="spellEnd"/>
+      <w:r>
+        <w:rPr>
+          <w:rFonts w:eastAsia="Times New Roman" w:cs="Times New Roman"/>
+          <w:lang w:eastAsia="it-IT"/>
+        </w:rPr>
+        <w:t xml:space="preserve">) con la quale è possibile stampare delle stringhe di </w:t>
+      </w:r>
+      <w:proofErr w:type="spellStart"/>
+      <w:r>
+        <w:rPr>
+          <w:rFonts w:eastAsia="Times New Roman" w:cs="Times New Roman"/>
+          <w:lang w:eastAsia="it-IT"/>
+        </w:rPr>
+        <w:t>debug</w:t>
+      </w:r>
+      <w:proofErr w:type="spellEnd"/>
+      <w:r>
+        <w:rPr>
+          <w:rFonts w:eastAsia="Times New Roman" w:cs="Times New Roman"/>
+          <w:lang w:eastAsia="it-IT"/>
+        </w:rPr>
+        <w:t xml:space="preserve"> (e di errore) utilizzando lo strumento lo strumento </w:t>
+      </w:r>
+      <w:proofErr w:type="spellStart"/>
+      <w:r>
+        <w:rPr>
+          <w:rFonts w:eastAsia="Times New Roman" w:cs="Times New Roman"/>
+          <w:lang w:eastAsia="it-IT"/>
+        </w:rPr>
+        <w:t>LogCat</w:t>
+      </w:r>
+      <w:proofErr w:type="spellEnd"/>
+      <w:r>
+        <w:rPr>
+          <w:rFonts w:eastAsia="Times New Roman" w:cs="Times New Roman"/>
+          <w:lang w:eastAsia="it-IT"/>
+        </w:rPr>
+        <w:t xml:space="preserve"> contenuto in </w:t>
+      </w:r>
+      <w:proofErr w:type="spellStart"/>
+      <w:r>
+        <w:rPr>
+          <w:rFonts w:eastAsia="Times New Roman" w:cs="Times New Roman"/>
+          <w:lang w:eastAsia="it-IT"/>
+        </w:rPr>
+        <w:t>Android</w:t>
+      </w:r>
+      <w:proofErr w:type="spellEnd"/>
+      <w:r>
+        <w:rPr>
+          <w:rFonts w:eastAsia="Times New Roman" w:cs="Times New Roman"/>
+          <w:lang w:eastAsia="it-IT"/>
+        </w:rPr>
+        <w:t xml:space="preserve"> Studio.</w:t>
       </w:r>
     </w:p>
     <w:p>
@@ -7762,8 +9890,6 @@
           <w:lang w:eastAsia="it-IT"/>
         </w:rPr>
       </w:pPr>
-      <w:bookmarkStart w:id="0" w:name="_GoBack"/>
-      <w:bookmarkEnd w:id="0"/>
     </w:p>
     <w:p>
       <w:pPr>
@@ -7856,12 +9982,21 @@
         </w:rPr>
         <w:t xml:space="preserve">di </w:t>
       </w:r>
-      <w:r>
-        <w:rPr>
-          <w:rFonts w:eastAsia="Times New Roman" w:cs="Times New Roman"/>
-          <w:lang w:eastAsia="it-IT"/>
-        </w:rPr>
-        <w:t>device che</w:t>
+      <w:proofErr w:type="spellStart"/>
+      <w:r>
+        <w:rPr>
+          <w:rFonts w:eastAsia="Times New Roman" w:cs="Times New Roman"/>
+          <w:lang w:eastAsia="it-IT"/>
+        </w:rPr>
+        <w:t>device</w:t>
+      </w:r>
+      <w:proofErr w:type="spellEnd"/>
+      <w:r>
+        <w:rPr>
+          <w:rFonts w:eastAsia="Times New Roman" w:cs="Times New Roman"/>
+          <w:lang w:eastAsia="it-IT"/>
+        </w:rPr>
+        <w:t xml:space="preserve"> che</w:t>
       </w:r>
       <w:r>
         <w:rPr>
@@ -7948,7 +10083,23 @@
           <w:rFonts w:eastAsia="Times New Roman" w:cs="Times New Roman"/>
           <w:lang w:eastAsia="it-IT"/>
         </w:rPr>
-        <w:t xml:space="preserve"> la comprensione umana dei messaggi scambiati tra i vari host e rende</w:t>
+        <w:t xml:space="preserve"> la comprensione umana dei messaggi scambiati tra i vari </w:t>
+      </w:r>
+      <w:proofErr w:type="spellStart"/>
+      <w:r>
+        <w:rPr>
+          <w:rFonts w:eastAsia="Times New Roman" w:cs="Times New Roman"/>
+          <w:lang w:eastAsia="it-IT"/>
+        </w:rPr>
+        <w:t>host</w:t>
+      </w:r>
+      <w:proofErr w:type="spellEnd"/>
+      <w:r>
+        <w:rPr>
+          <w:rFonts w:eastAsia="Times New Roman" w:cs="Times New Roman"/>
+          <w:lang w:eastAsia="it-IT"/>
+        </w:rPr>
+        <w:t xml:space="preserve"> e rende</w:t>
       </w:r>
       <w:r>
         <w:rPr>
@@ -7962,7 +10113,23 @@
           <w:rFonts w:eastAsia="Times New Roman" w:cs="Times New Roman"/>
           <w:lang w:eastAsia="it-IT"/>
         </w:rPr>
-        <w:t xml:space="preserve"> di conseguenza difficoltoso il processo di debugging.</w:t>
+        <w:t xml:space="preserve"> di conseguenza difficoltoso il processo di </w:t>
+      </w:r>
+      <w:proofErr w:type="spellStart"/>
+      <w:r>
+        <w:rPr>
+          <w:rFonts w:eastAsia="Times New Roman" w:cs="Times New Roman"/>
+          <w:lang w:eastAsia="it-IT"/>
+        </w:rPr>
+        <w:t>debugging</w:t>
+      </w:r>
+      <w:proofErr w:type="spellEnd"/>
+      <w:r>
+        <w:rPr>
+          <w:rFonts w:eastAsia="Times New Roman" w:cs="Times New Roman"/>
+          <w:lang w:eastAsia="it-IT"/>
+        </w:rPr>
+        <w:t>.</w:t>
       </w:r>
     </w:p>
     <w:p>
@@ -8055,7 +10222,23 @@
           <w:rFonts w:eastAsia="Times New Roman" w:cs="Times New Roman"/>
           <w:lang w:eastAsia="it-IT"/>
         </w:rPr>
-        <w:t>a parte dell’host destinatario o ancora</w:t>
+        <w:t xml:space="preserve">a parte </w:t>
+      </w:r>
+      <w:proofErr w:type="spellStart"/>
+      <w:r>
+        <w:rPr>
+          <w:rFonts w:eastAsia="Times New Roman" w:cs="Times New Roman"/>
+          <w:lang w:eastAsia="it-IT"/>
+        </w:rPr>
+        <w:t>dell’host</w:t>
+      </w:r>
+      <w:proofErr w:type="spellEnd"/>
+      <w:r>
+        <w:rPr>
+          <w:rFonts w:eastAsia="Times New Roman" w:cs="Times New Roman"/>
+          <w:lang w:eastAsia="it-IT"/>
+        </w:rPr>
+        <w:t xml:space="preserve"> destinatario o ancora</w:t>
       </w:r>
       <w:r>
         <w:rPr>
@@ -8065,7 +10248,15 @@
         <w:t xml:space="preserve"> una speciale tipologia di messaggi che </w:t>
       </w:r>
       <w:r>
-        <w:t>dia la possibilità ai device di indicare alla rete la loro presenza e le funzionalità messe a disposizione della stessa.</w:t>
+        <w:t xml:space="preserve">dia la possibilità ai </w:t>
+      </w:r>
+      <w:proofErr w:type="spellStart"/>
+      <w:r>
+        <w:t>device</w:t>
+      </w:r>
+      <w:proofErr w:type="spellEnd"/>
+      <w:r>
+        <w:t xml:space="preserve"> di indicare alla rete la loro presenza e le funzionalità messe a disposizione della stessa.</w:t>
       </w:r>
     </w:p>
     <w:p/>
@@ -8325,7 +10516,39 @@
           <w:sz w:val="16"/>
           <w:szCs w:val="16"/>
         </w:rPr>
-        <w:t xml:space="preserve">Applicazione per smartphone Android </w:t>
+        <w:t xml:space="preserve">Applicazione per </w:t>
+      </w:r>
+      <w:proofErr w:type="spellStart"/>
+      <w:r>
+        <w:rPr>
+          <w:sz w:val="16"/>
+          <w:szCs w:val="16"/>
+        </w:rPr>
+        <w:t>smartphone</w:t>
+      </w:r>
+      <w:proofErr w:type="spellEnd"/>
+      <w:r>
+        <w:rPr>
+          <w:sz w:val="16"/>
+          <w:szCs w:val="16"/>
+        </w:rPr>
+        <w:t xml:space="preserve"> </w:t>
+      </w:r>
+      <w:proofErr w:type="spellStart"/>
+      <w:r>
+        <w:rPr>
+          <w:sz w:val="16"/>
+          <w:szCs w:val="16"/>
+        </w:rPr>
+        <w:t>Android</w:t>
+      </w:r>
+      <w:proofErr w:type="spellEnd"/>
+      <w:r>
+        <w:rPr>
+          <w:sz w:val="16"/>
+          <w:szCs w:val="16"/>
+        </w:rPr>
+        <w:t xml:space="preserve"> </w:t>
       </w:r>
     </w:p>
     <w:p>
@@ -8417,7 +10640,23 @@
           <w:sz w:val="16"/>
           <w:szCs w:val="16"/>
         </w:rPr>
-        <w:t xml:space="preserve">Libreria HashMap </w:t>
+        <w:t xml:space="preserve">Libreria </w:t>
+      </w:r>
+      <w:proofErr w:type="spellStart"/>
+      <w:r>
+        <w:rPr>
+          <w:sz w:val="16"/>
+          <w:szCs w:val="16"/>
+        </w:rPr>
+        <w:t>HashMap</w:t>
+      </w:r>
+      <w:proofErr w:type="spellEnd"/>
+      <w:r>
+        <w:rPr>
+          <w:sz w:val="16"/>
+          <w:szCs w:val="16"/>
+        </w:rPr>
+        <w:t xml:space="preserve"> </w:t>
       </w:r>
       <w:r>
         <w:rPr>
@@ -8544,14 +10783,30 @@
           <w:sz w:val="16"/>
           <w:szCs w:val="16"/>
         </w:rPr>
-        <w:t>ria SoftwareS</w:t>
-      </w:r>
+        <w:t xml:space="preserve">ria </w:t>
+      </w:r>
+      <w:proofErr w:type="spellStart"/>
       <w:r>
         <w:rPr>
           <w:sz w:val="16"/>
           <w:szCs w:val="16"/>
         </w:rPr>
-        <w:t xml:space="preserve">erialJack per il protocollo Jack (Arduino IDE) </w:t>
+        <w:t>SoftwareS</w:t>
+      </w:r>
+      <w:r>
+        <w:rPr>
+          <w:sz w:val="16"/>
+          <w:szCs w:val="16"/>
+        </w:rPr>
+        <w:t>erialJack</w:t>
+      </w:r>
+      <w:proofErr w:type="spellEnd"/>
+      <w:r>
+        <w:rPr>
+          <w:sz w:val="16"/>
+          <w:szCs w:val="16"/>
+        </w:rPr>
+        <w:t xml:space="preserve"> per il protocollo Jack (Arduino IDE) </w:t>
       </w:r>
     </w:p>
     <w:p>
@@ -8788,7 +11043,7 @@
         <w:noProof/>
         <w:color w:val="A6A6A6" w:themeColor="background1" w:themeShade="A6"/>
       </w:rPr>
-      <w:t>15</w:t>
+      <w:t>4</w:t>
     </w:r>
     <w:r>
       <w:rPr>
@@ -11029,7 +13284,7 @@
 </file>
 
 <file path=customXml/itemProps1.xml><?xml version="1.0" encoding="utf-8"?>
-<ds:datastoreItem xmlns:ds="http://schemas.openxmlformats.org/officeDocument/2006/customXml" ds:itemID="{B5083D7B-77A8-AE41-A2D0-60F48DFE0FFD}">
+<ds:datastoreItem xmlns:ds="http://schemas.openxmlformats.org/officeDocument/2006/customXml" ds:itemID="{C083660E-69F6-BE43-B638-BEB98E138EA9}">
   <ds:schemaRefs>
     <ds:schemaRef ds:uri="http://schemas.openxmlformats.org/officeDocument/2006/bibliography"/>
   </ds:schemaRefs>

</xml_diff>